<commit_message>
Started merging Tunde Narrative (9/15) with PPT & Implement Design theme. New Charts in Images & .IPYNB File
</commit_message>
<xml_diff>
--- a/Project1_ppt_Narrative.docx
+++ b/Project1_ppt_Narrative.docx
@@ -5,15 +5,40 @@
     <w:p>
       <w:r>
         <w:rPr>
+          <w:color w:val="00B050"/>
+        </w:rPr>
+        <w:t>Title</w:t>
+      </w:r>
+      <w:r>
+        <w:rPr>
+          <w:color w:val="00B050"/>
+        </w:rPr>
+        <w:t xml:space="preserve"> Change</w:t>
+      </w:r>
+      <w:r>
+        <w:rPr>
+          <w:color w:val="00B050"/>
+        </w:rPr>
+        <w:t xml:space="preserve"> </w:t>
+      </w:r>
+      <w:r>
+        <w:rPr>
+          <w:color w:val="00B050"/>
+        </w:rPr>
+        <w:t>Request</w:t>
+      </w:r>
+      <w:r>
+        <w:rPr>
           <w:color w:val="FF0000"/>
         </w:rPr>
-        <w:t>Title</w:t>
-      </w:r>
-      <w:r>
-        <w:rPr>
+        <w:t>---</w:t>
+      </w:r>
+      <w:r>
+        <w:rPr>
+          <w:strike/>
           <w:color w:val="FF0000"/>
         </w:rPr>
-        <w:t xml:space="preserve"> Change</w:t>
+        <w:t>Predictive</w:t>
       </w:r>
       <w:r>
         <w:rPr>
@@ -23,48 +48,74 @@
       </w:r>
       <w:r>
         <w:rPr>
-          <w:color w:val="FF0000"/>
-        </w:rPr>
-        <w:t>Request</w:t>
-      </w:r>
-      <w:r>
-        <w:t>---</w:t>
-      </w:r>
-      <w:r>
-        <w:rPr>
-          <w:strike/>
-        </w:rPr>
-        <w:t>Predictive</w:t>
+          <w:color w:val="00B050"/>
+        </w:rPr>
+        <w:t xml:space="preserve">Performance Analysis of 20 Large Cap US Assets with Pandas </w:t>
+      </w:r>
+    </w:p>
+    <w:p>
+      <w:pPr>
+        <w:rPr>
+          <w:color w:val="00B050"/>
+        </w:rPr>
+      </w:pPr>
+      <w:r>
+        <w:rPr>
+          <w:color w:val="00B050"/>
+        </w:rPr>
+        <w:t xml:space="preserve">2- </w:t>
+      </w:r>
+      <w:r>
+        <w:rPr>
+          <w:color w:val="00B050"/>
+        </w:rPr>
+        <w:t>Objective and Scop</w:t>
+      </w:r>
+      <w:r>
+        <w:rPr>
+          <w:color w:val="00B050"/>
+        </w:rPr>
+        <w:t>e</w:t>
+      </w:r>
+    </w:p>
+    <w:p>
+      <w:pPr>
+        <w:pStyle w:val="ListParagraph"/>
+        <w:numPr>
+          <w:ilvl w:val="0"/>
+          <w:numId w:val="1"/>
+        </w:numPr>
+      </w:pPr>
+      <w:r>
+        <w:t>Add the following:</w:t>
+      </w:r>
+    </w:p>
+    <w:p>
+      <w:pPr>
+        <w:pStyle w:val="ListParagraph"/>
+        <w:numPr>
+          <w:ilvl w:val="0"/>
+          <w:numId w:val="1"/>
+        </w:numPr>
+      </w:pPr>
+      <w:r>
+        <w:t xml:space="preserve">At the end of this presentation, our intention to </w:t>
+      </w:r>
+      <w:r>
+        <w:t>use data analytics tools to deliver</w:t>
+      </w:r>
+      <w:r>
+        <w:t xml:space="preserve"> a crash course </w:t>
+      </w:r>
+      <w:r>
+        <w:t>o</w:t>
+      </w:r>
+      <w:r>
+        <w:t>n “Stock Market 101”</w:t>
       </w:r>
       <w:r>
         <w:t xml:space="preserve"> </w:t>
       </w:r>
-      <w:r>
-        <w:rPr>
-          <w:color w:val="FF0000"/>
-        </w:rPr>
-        <w:t xml:space="preserve">Performance </w:t>
-      </w:r>
-      <w:r>
-        <w:t xml:space="preserve">Analysis of 20 Large Cap US Assets </w:t>
-      </w:r>
-      <w:r>
-        <w:rPr>
-          <w:color w:val="FF0000"/>
-        </w:rPr>
-        <w:t xml:space="preserve">with Pandas </w:t>
-      </w:r>
-    </w:p>
-    <w:p>
-      <w:r>
-        <w:t xml:space="preserve">2- </w:t>
-      </w:r>
-      <w:r>
-        <w:t>Objective and Scop</w:t>
-      </w:r>
-      <w:r>
-        <w:t>e</w:t>
-      </w:r>
     </w:p>
     <w:p>
       <w:pPr>
@@ -75,45 +126,6 @@
         </w:numPr>
       </w:pPr>
       <w:r>
-        <w:t>Add the following:</w:t>
-      </w:r>
-    </w:p>
-    <w:p>
-      <w:pPr>
-        <w:pStyle w:val="ListParagraph"/>
-        <w:numPr>
-          <w:ilvl w:val="0"/>
-          <w:numId w:val="1"/>
-        </w:numPr>
-      </w:pPr>
-      <w:r>
-        <w:t xml:space="preserve">At the end of this presentation, our intention to </w:t>
-      </w:r>
-      <w:r>
-        <w:t>use data analytics tools to deliver</w:t>
-      </w:r>
-      <w:r>
-        <w:t xml:space="preserve"> a crash course </w:t>
-      </w:r>
-      <w:r>
-        <w:t>o</w:t>
-      </w:r>
-      <w:r>
-        <w:t>n “Stock Market 101”</w:t>
-      </w:r>
-      <w:r>
-        <w:t xml:space="preserve"> </w:t>
-      </w:r>
-    </w:p>
-    <w:p>
-      <w:pPr>
-        <w:pStyle w:val="ListParagraph"/>
-        <w:numPr>
-          <w:ilvl w:val="0"/>
-          <w:numId w:val="1"/>
-        </w:numPr>
-      </w:pPr>
-      <w:r>
         <w:t xml:space="preserve">All </w:t>
       </w:r>
       <w:r>
@@ -129,13 +141,27 @@
       </w:r>
     </w:p>
     <w:p>
-      <w:r>
+      <w:pPr>
+        <w:rPr>
+          <w:color w:val="00B050"/>
+        </w:rPr>
+      </w:pPr>
+      <w:r>
+        <w:rPr>
+          <w:color w:val="00B050"/>
+        </w:rPr>
         <w:t xml:space="preserve">3- </w:t>
       </w:r>
       <w:r>
+        <w:rPr>
+          <w:color w:val="00B050"/>
+        </w:rPr>
         <w:t>Assets included</w:t>
       </w:r>
       <w:r>
+        <w:rPr>
+          <w:color w:val="00B050"/>
+        </w:rPr>
         <w:t>:</w:t>
       </w:r>
     </w:p>
@@ -220,1278 +246,1289 @@
       </w:r>
     </w:p>
     <w:p>
-      <w:r>
+      <w:pPr>
+        <w:rPr>
+          <w:color w:val="00B050"/>
+        </w:rPr>
+      </w:pPr>
+      <w:r>
+        <w:rPr>
+          <w:color w:val="00B050"/>
+        </w:rPr>
         <w:t xml:space="preserve">4- </w:t>
       </w:r>
       <w:r>
+        <w:rPr>
+          <w:color w:val="00B050"/>
+        </w:rPr>
         <w:t xml:space="preserve">Extract from </w:t>
       </w:r>
       <w:proofErr w:type="spellStart"/>
       <w:r>
+        <w:rPr>
+          <w:color w:val="00B050"/>
+        </w:rPr>
         <w:t>jupyter</w:t>
       </w:r>
       <w:proofErr w:type="spellEnd"/>
       <w:r>
-        <w:t xml:space="preserve"> notebook/4</w:t>
+        <w:rPr>
+          <w:color w:val="00B050"/>
+        </w:rPr>
+        <w:t xml:space="preserve"> noteboo</w:t>
+      </w:r>
+      <w:r>
+        <w:rPr>
+          <w:color w:val="00B050"/>
+        </w:rPr>
+        <w:t>k:</w:t>
+      </w:r>
+    </w:p>
+    <w:p>
+      <w:pPr>
+        <w:pStyle w:val="ListParagraph"/>
+        <w:numPr>
+          <w:ilvl w:val="0"/>
+          <w:numId w:val="15"/>
+        </w:numPr>
+      </w:pPr>
+      <w:r>
+        <w:t>EDIT- (W</w:t>
+      </w:r>
+      <w:r>
+        <w:t xml:space="preserve">e need to </w:t>
+      </w:r>
+      <w:r>
+        <w:t xml:space="preserve">include screenshot of </w:t>
+      </w:r>
+      <w:r>
+        <w:t xml:space="preserve">where we imported the </w:t>
+      </w:r>
+      <w:r>
+        <w:t xml:space="preserve">23 csv files </w:t>
+      </w:r>
+      <w:r>
+        <w:t>to show the effort put into merging and clean</w:t>
+      </w:r>
+      <w:r>
+        <w:t>ing</w:t>
+      </w:r>
+      <w:r>
+        <w:t xml:space="preserve"> up</w:t>
+      </w:r>
+      <w:r>
+        <w:t xml:space="preserve"> of the separate csv files</w:t>
+      </w:r>
+      <w:r>
+        <w:t>)</w:t>
+      </w:r>
+    </w:p>
+    <w:p>
+      <w:pPr>
+        <w:rPr>
+          <w:color w:val="00B050"/>
+        </w:rPr>
+      </w:pPr>
+      <w:r>
+        <w:rPr>
+          <w:color w:val="00B050"/>
+        </w:rPr>
+        <w:t xml:space="preserve">5- </w:t>
+      </w:r>
+      <w:r>
+        <w:rPr>
+          <w:color w:val="00B050"/>
+        </w:rPr>
+        <w:t>Plot of monthly returns</w:t>
+      </w:r>
+      <w:r>
+        <w:rPr>
+          <w:color w:val="00B050"/>
+        </w:rPr>
+        <w:t>:</w:t>
+      </w:r>
+    </w:p>
+    <w:p>
+      <w:pPr>
+        <w:pStyle w:val="ListParagraph"/>
+        <w:numPr>
+          <w:ilvl w:val="0"/>
+          <w:numId w:val="2"/>
+        </w:numPr>
+      </w:pPr>
+      <w:r>
+        <w:t xml:space="preserve">To compute </w:t>
+      </w:r>
+      <w:r>
+        <w:t xml:space="preserve">each </w:t>
+      </w:r>
+      <w:r>
+        <w:t>stock monthly returns we use pandas “</w:t>
+      </w:r>
+      <w:proofErr w:type="spellStart"/>
+      <w:r>
+        <w:t>pct_change</w:t>
+      </w:r>
+      <w:proofErr w:type="spellEnd"/>
+      <w:r>
+        <w:t xml:space="preserve">” function …note </w:t>
+      </w:r>
+      <w:r>
+        <w:t xml:space="preserve">that </w:t>
+      </w:r>
+      <w:r>
+        <w:t xml:space="preserve">stock </w:t>
+      </w:r>
+      <w:r>
+        <w:t>returns</w:t>
+      </w:r>
+      <w:r>
+        <w:t xml:space="preserve"> </w:t>
+      </w:r>
+      <w:r>
+        <w:t xml:space="preserve">is not the same as price. </w:t>
+      </w:r>
+      <w:r>
+        <w:t xml:space="preserve">Return is </w:t>
+      </w:r>
+      <w:r>
+        <w:t xml:space="preserve">the % change of today’s closing price from yesterday’s </w:t>
+      </w:r>
+      <w:r>
+        <w:t xml:space="preserve">closing </w:t>
+      </w:r>
+      <w:r>
+        <w:t>price</w:t>
+      </w:r>
+    </w:p>
+    <w:p>
+      <w:pPr>
+        <w:pStyle w:val="ListParagraph"/>
+        <w:numPr>
+          <w:ilvl w:val="0"/>
+          <w:numId w:val="2"/>
+        </w:numPr>
+      </w:pPr>
+      <w:r>
+        <w:t>The</w:t>
+      </w:r>
+      <w:r>
+        <w:t xml:space="preserve"> line</w:t>
+      </w:r>
+      <w:r>
+        <w:t xml:space="preserve"> </w:t>
       </w:r>
       <w:proofErr w:type="gramStart"/>
       <w:r>
+        <w:t xml:space="preserve">plot </w:t>
+      </w:r>
+      <w:r>
+        <w:t xml:space="preserve"> here</w:t>
+      </w:r>
+      <w:proofErr w:type="gramEnd"/>
+      <w:r>
+        <w:t xml:space="preserve"> is </w:t>
+      </w:r>
+      <w:r>
+        <w:t xml:space="preserve">the </w:t>
+      </w:r>
+      <w:r>
+        <w:t>monthly returns of all stocks</w:t>
+      </w:r>
+      <w:r>
+        <w:t xml:space="preserve"> against time</w:t>
+      </w:r>
+      <w:r>
+        <w:t>…</w:t>
+      </w:r>
+      <w:r>
+        <w:t xml:space="preserve">returns </w:t>
+      </w:r>
+      <w:r>
+        <w:t xml:space="preserve">is </w:t>
+      </w:r>
+      <w:r>
+        <w:t>t</w:t>
+      </w:r>
+      <w:r>
+        <w:t xml:space="preserve">he dependent variable </w:t>
+      </w:r>
+      <w:r>
+        <w:t xml:space="preserve">while </w:t>
+      </w:r>
+      <w:r>
+        <w:t>time</w:t>
+      </w:r>
+      <w:r>
+        <w:t xml:space="preserve"> is the independent variable</w:t>
+      </w:r>
+      <w:r>
+        <w:t xml:space="preserve"> ..the time period </w:t>
+      </w:r>
+      <w:r>
+        <w:t xml:space="preserve">covered </w:t>
+      </w:r>
+      <w:r>
+        <w:t xml:space="preserve">is </w:t>
+      </w:r>
+      <w:r>
+        <w:t xml:space="preserve">120 months from Jan 2010 to Dec 2019 </w:t>
+      </w:r>
+    </w:p>
+    <w:p>
+      <w:pPr>
+        <w:pStyle w:val="ListParagraph"/>
+        <w:numPr>
+          <w:ilvl w:val="0"/>
+          <w:numId w:val="2"/>
+        </w:numPr>
+      </w:pPr>
+      <w:r>
+        <w:t>The returns as seen here are volatile and they all swing on average +/- 2% on a monthly basis except for Netflix which we</w:t>
+      </w:r>
+      <w:r>
+        <w:t>’</w:t>
+      </w:r>
+      <w:r>
+        <w:t xml:space="preserve">ll talk about later in the presentation </w:t>
+      </w:r>
+    </w:p>
+    <w:p>
+      <w:pPr>
+        <w:pStyle w:val="ListParagraph"/>
+        <w:numPr>
+          <w:ilvl w:val="0"/>
+          <w:numId w:val="2"/>
+        </w:numPr>
+      </w:pPr>
+      <w:r>
+        <w:t xml:space="preserve">In the next slide we will magnify on </w:t>
+      </w:r>
+      <w:r>
+        <w:t xml:space="preserve">the </w:t>
+      </w:r>
+      <w:r>
+        <w:t xml:space="preserve">returns </w:t>
+      </w:r>
+      <w:r>
+        <w:t xml:space="preserve">of 2 assets in the same industry </w:t>
+      </w:r>
+    </w:p>
+    <w:p>
+      <w:pPr>
+        <w:rPr>
+          <w:color w:val="00B050"/>
+        </w:rPr>
+      </w:pPr>
+      <w:r>
+        <w:rPr>
+          <w:color w:val="00B050"/>
+        </w:rPr>
+        <w:t xml:space="preserve">6- </w:t>
+      </w:r>
+      <w:r>
+        <w:rPr>
+          <w:color w:val="00B050"/>
+        </w:rPr>
+        <w:t>Monthly returns</w:t>
+      </w:r>
+      <w:r>
+        <w:rPr>
+          <w:color w:val="00B050"/>
+        </w:rPr>
+        <w:t>:</w:t>
+      </w:r>
+    </w:p>
+    <w:p>
+      <w:pPr>
+        <w:pStyle w:val="ListParagraph"/>
+        <w:numPr>
+          <w:ilvl w:val="0"/>
+          <w:numId w:val="3"/>
+        </w:numPr>
+      </w:pPr>
+      <w:r>
+        <w:t xml:space="preserve">Same plot as previous slide, but with only 2 stocks </w:t>
+      </w:r>
+    </w:p>
+    <w:p>
+      <w:pPr>
+        <w:pStyle w:val="ListParagraph"/>
+        <w:numPr>
+          <w:ilvl w:val="0"/>
+          <w:numId w:val="3"/>
+        </w:numPr>
+      </w:pPr>
+      <w:r>
+        <w:t>This</w:t>
+      </w:r>
+      <w:r>
+        <w:t xml:space="preserve"> is the monthly returns of </w:t>
+      </w:r>
+      <w:r>
+        <w:t xml:space="preserve">the </w:t>
+      </w:r>
+      <w:r>
+        <w:t>2 US</w:t>
+      </w:r>
+      <w:r>
+        <w:t xml:space="preserve"> </w:t>
+      </w:r>
+      <w:r>
+        <w:t>oil &amp; gas giant</w:t>
+      </w:r>
+      <w:r>
+        <w:t>s</w:t>
+      </w:r>
+      <w:r>
+        <w:t xml:space="preserve"> …as </w:t>
+      </w:r>
+      <w:r>
+        <w:t>shown in</w:t>
+      </w:r>
+      <w:r>
+        <w:t xml:space="preserve"> the line plot and </w:t>
+      </w:r>
+      <w:r>
+        <w:t xml:space="preserve">the </w:t>
+      </w:r>
+      <w:r>
+        <w:t xml:space="preserve">histogram </w:t>
+      </w:r>
+      <w:r>
+        <w:t xml:space="preserve">distribution </w:t>
+      </w:r>
+      <w:r>
+        <w:t>---</w:t>
+      </w:r>
+      <w:r>
+        <w:t xml:space="preserve">their returns have similar </w:t>
+      </w:r>
+      <w:r>
+        <w:t xml:space="preserve">spread of </w:t>
+      </w:r>
+      <w:r>
+        <w:t>+</w:t>
+      </w:r>
+      <w:proofErr w:type="spellStart"/>
+      <w:r>
+        <w:t>ve</w:t>
+      </w:r>
+      <w:proofErr w:type="spellEnd"/>
+      <w:r>
+        <w:t xml:space="preserve"> </w:t>
+      </w:r>
+      <w:r>
+        <w:t xml:space="preserve">and </w:t>
+      </w:r>
+      <w:r>
+        <w:t>-</w:t>
+      </w:r>
+      <w:proofErr w:type="spellStart"/>
+      <w:r>
+        <w:t>ve</w:t>
+      </w:r>
+      <w:proofErr w:type="spellEnd"/>
+      <w:r>
+        <w:t xml:space="preserve"> </w:t>
+      </w:r>
+      <w:r>
+        <w:t xml:space="preserve"> returns</w:t>
+      </w:r>
+      <w:r>
+        <w:t xml:space="preserve"> </w:t>
+      </w:r>
+      <w:r>
+        <w:t xml:space="preserve">except for a few instances when CVX </w:t>
+      </w:r>
+      <w:r>
+        <w:t xml:space="preserve"> posted </w:t>
+      </w:r>
+      <w:r>
+        <w:t>&gt;10% return which appear</w:t>
+      </w:r>
+      <w:r>
+        <w:t>ed</w:t>
+      </w:r>
+      <w:r>
+        <w:t xml:space="preserve"> to be outliers. </w:t>
+      </w:r>
+    </w:p>
+    <w:p>
+      <w:pPr>
+        <w:rPr>
+          <w:color w:val="00B050"/>
+        </w:rPr>
+      </w:pPr>
+      <w:r>
+        <w:rPr>
+          <w:color w:val="00B050"/>
+        </w:rPr>
+        <w:t>7</w:t>
+      </w:r>
+      <w:r>
+        <w:rPr>
+          <w:color w:val="00B050"/>
+        </w:rPr>
+        <w:t>-</w:t>
+      </w:r>
+      <w:r>
+        <w:rPr>
+          <w:color w:val="00B050"/>
+        </w:rPr>
+        <w:t xml:space="preserve"> </w:t>
+      </w:r>
+      <w:r>
+        <w:rPr>
+          <w:color w:val="00B050"/>
+        </w:rPr>
+        <w:t>Cumulative Return of all assets</w:t>
+      </w:r>
+      <w:r>
+        <w:rPr>
+          <w:color w:val="00B050"/>
+        </w:rPr>
+        <w:t>:</w:t>
+      </w:r>
+    </w:p>
+    <w:p>
+      <w:pPr>
+        <w:pStyle w:val="ListParagraph"/>
+        <w:numPr>
+          <w:ilvl w:val="0"/>
+          <w:numId w:val="4"/>
+        </w:numPr>
+      </w:pPr>
+      <w:r>
+        <w:t xml:space="preserve">This is a line plot of cumulative returns of all assets against time…for this plot we use the </w:t>
+      </w:r>
+      <w:r>
+        <w:t xml:space="preserve">pandas </w:t>
+      </w:r>
+      <w:proofErr w:type="spellStart"/>
+      <w:r>
+        <w:t>cumprod</w:t>
+      </w:r>
+      <w:proofErr w:type="spellEnd"/>
+      <w:r>
+        <w:t xml:space="preserve"> function to calculate individual stock cumulative returns </w:t>
+      </w:r>
+    </w:p>
+    <w:p>
+      <w:pPr>
+        <w:pStyle w:val="ListParagraph"/>
+        <w:numPr>
+          <w:ilvl w:val="0"/>
+          <w:numId w:val="4"/>
+        </w:numPr>
+      </w:pPr>
+      <w:r>
+        <w:t xml:space="preserve">As a non-sophisticated investor your interest should be </w:t>
+      </w:r>
+      <w:r>
+        <w:t xml:space="preserve">the growth of your investment </w:t>
+      </w:r>
+      <w:r>
+        <w:t>…</w:t>
+      </w:r>
+      <w:r>
+        <w:t xml:space="preserve">what will </w:t>
+      </w:r>
+      <w:r>
+        <w:t xml:space="preserve">be the worth of </w:t>
+      </w:r>
+      <w:r>
+        <w:t>my investment</w:t>
+      </w:r>
+      <w:r>
+        <w:t xml:space="preserve"> after x-years.</w:t>
+      </w:r>
+    </w:p>
+    <w:p>
+      <w:pPr>
+        <w:pStyle w:val="ListParagraph"/>
+        <w:numPr>
+          <w:ilvl w:val="0"/>
+          <w:numId w:val="4"/>
+        </w:numPr>
+      </w:pPr>
+      <w:r>
+        <w:t xml:space="preserve">Cumulative returns </w:t>
+      </w:r>
+      <w:r>
+        <w:t xml:space="preserve">is </w:t>
+      </w:r>
+      <w:r>
+        <w:t>the</w:t>
+      </w:r>
+      <w:r>
+        <w:t xml:space="preserve"> measure of the growth </w:t>
+      </w:r>
+      <w:proofErr w:type="gramStart"/>
+      <w:r>
+        <w:t>of  investment</w:t>
+      </w:r>
+      <w:proofErr w:type="gramEnd"/>
+      <w:r>
+        <w:t xml:space="preserve"> after x years</w:t>
+      </w:r>
+      <w:r>
+        <w:t xml:space="preserve"> </w:t>
+      </w:r>
+    </w:p>
+    <w:p>
+      <w:pPr>
+        <w:pStyle w:val="ListParagraph"/>
+        <w:numPr>
+          <w:ilvl w:val="0"/>
+          <w:numId w:val="2"/>
+        </w:numPr>
+      </w:pPr>
+      <w:r>
+        <w:t>Again, as you can see in the plot, NFLX completely breakout from the lot …</w:t>
+      </w:r>
+      <w:r>
+        <w:t xml:space="preserve"> </w:t>
+      </w:r>
+      <w:r>
+        <w:t xml:space="preserve">Netflix </w:t>
+      </w:r>
+      <w:r>
+        <w:t xml:space="preserve">have seen </w:t>
+      </w:r>
+      <w:r>
+        <w:t>unprecedented growth since 2009..it has pushed some notable companies out of the industry (Blockbuster) and continue to be a threat to established companies ..Fox, CBS</w:t>
+      </w:r>
+    </w:p>
+    <w:p>
+      <w:pPr>
+        <w:pStyle w:val="ListParagraph"/>
+        <w:numPr>
+          <w:ilvl w:val="0"/>
+          <w:numId w:val="2"/>
+        </w:numPr>
+      </w:pPr>
+      <w:r>
+        <w:lastRenderedPageBreak/>
+        <w:t xml:space="preserve">A $1000 investment in </w:t>
+      </w:r>
+      <w:proofErr w:type="spellStart"/>
+      <w:r>
+        <w:t>NfLX</w:t>
+      </w:r>
+      <w:proofErr w:type="spellEnd"/>
+      <w:r>
+        <w:t xml:space="preserve"> in Jan 2010 will be worth $</w:t>
+      </w:r>
+      <w:r>
+        <w:t xml:space="preserve">36,300 </w:t>
+      </w:r>
+      <w:r>
+        <w:t xml:space="preserve">by the end of 2019, but </w:t>
+      </w:r>
+      <w:r>
+        <w:t>a note of caution</w:t>
+      </w:r>
+      <w:r>
+        <w:t xml:space="preserve"> because </w:t>
+      </w:r>
+      <w:r>
+        <w:t>it’s not</w:t>
+      </w:r>
+      <w:r>
+        <w:t xml:space="preserve"> all</w:t>
+      </w:r>
+      <w:r>
+        <w:t xml:space="preserve"> rosy. Netflix actually lost almost 50% of its value in Oct 2011 </w:t>
+      </w:r>
+      <w:r>
+        <w:t xml:space="preserve">(shown in the plot) </w:t>
+      </w:r>
+      <w:r>
+        <w:t>when it announced the split of DVD and streaming (</w:t>
+      </w:r>
+      <w:proofErr w:type="spellStart"/>
+      <w:r>
+        <w:t>Qwisker</w:t>
+      </w:r>
+      <w:proofErr w:type="spellEnd"/>
+      <w:r>
+        <w:t>)</w:t>
+      </w:r>
+      <w:r>
+        <w:t xml:space="preserve"> business </w:t>
+      </w:r>
+    </w:p>
+    <w:p>
+      <w:pPr>
+        <w:pStyle w:val="ListParagraph"/>
+        <w:numPr>
+          <w:ilvl w:val="0"/>
+          <w:numId w:val="4"/>
+        </w:numPr>
+      </w:pPr>
+      <w:r>
+        <w:t xml:space="preserve">For now, let’s consider the Netflix phenomenon as an outlier and we’ll decouple it from the group in the next slide </w:t>
+      </w:r>
+    </w:p>
+    <w:p>
+      <w:r>
+        <w:rPr>
+          <w:color w:val="00B050"/>
+        </w:rPr>
+        <w:t xml:space="preserve">8 - </w:t>
+      </w:r>
+      <w:r>
+        <w:rPr>
+          <w:color w:val="00B050"/>
+        </w:rPr>
+        <w:t>Cumulative Returns without NFLIX and S&amp;P500</w:t>
+      </w:r>
+      <w:proofErr w:type="gramStart"/>
+      <w:r>
+        <w:t>…</w:t>
+      </w:r>
+      <w:r>
+        <w:t>(</w:t>
+      </w:r>
+      <w:proofErr w:type="gramEnd"/>
+      <w:r>
+        <w:rPr>
+          <w:color w:val="00B050"/>
+        </w:rPr>
+        <w:t>NEW Slide</w:t>
+      </w:r>
+      <w:r>
+        <w:rPr>
+          <w:color w:val="00B050"/>
+        </w:rPr>
+        <w:t>)</w:t>
+      </w:r>
+    </w:p>
+    <w:p>
+      <w:pPr>
+        <w:pStyle w:val="ListParagraph"/>
+        <w:numPr>
+          <w:ilvl w:val="0"/>
+          <w:numId w:val="4"/>
+        </w:numPr>
+      </w:pPr>
+      <w:r>
+        <w:t>As you can see here all 20 companies</w:t>
+      </w:r>
+      <w:r>
+        <w:t xml:space="preserve"> maintained a healthy growth over the ten years period. </w:t>
+      </w:r>
+    </w:p>
+    <w:p>
+      <w:pPr>
+        <w:pStyle w:val="ListParagraph"/>
+        <w:numPr>
+          <w:ilvl w:val="0"/>
+          <w:numId w:val="4"/>
+        </w:numPr>
+      </w:pPr>
+      <w:r>
+        <w:t>An</w:t>
+      </w:r>
+      <w:r>
+        <w:t xml:space="preserve"> investment </w:t>
+      </w:r>
+      <w:r>
+        <w:t>of $1000 i</w:t>
+      </w:r>
+      <w:r>
+        <w:t xml:space="preserve">n the least performing asset </w:t>
+      </w:r>
+      <w:r>
+        <w:rPr>
+          <w:color w:val="00B050"/>
+        </w:rPr>
+        <w:t>(</w:t>
+      </w:r>
+      <w:r>
+        <w:rPr>
+          <w:color w:val="00B050"/>
+        </w:rPr>
+        <w:t>XOM</w:t>
+      </w:r>
+      <w:r>
+        <w:rPr>
+          <w:color w:val="00B050"/>
+        </w:rPr>
+        <w:t>)</w:t>
+      </w:r>
+      <w:r>
+        <w:rPr>
+          <w:color w:val="00B050"/>
+        </w:rPr>
+        <w:t xml:space="preserve"> </w:t>
+      </w:r>
+      <w:r>
+        <w:t xml:space="preserve">in Jan 2010 </w:t>
+      </w:r>
+      <w:r>
+        <w:t xml:space="preserve">will be worth </w:t>
+      </w:r>
+      <w:r>
+        <w:rPr>
+          <w:color w:val="00B050"/>
+        </w:rPr>
+        <w:t xml:space="preserve">$1,573.30 </w:t>
+      </w:r>
+      <w:r>
+        <w:t>at the end of Dec 2019</w:t>
+      </w:r>
+    </w:p>
+    <w:p>
+      <w:pPr>
+        <w:pStyle w:val="ListParagraph"/>
+        <w:numPr>
+          <w:ilvl w:val="0"/>
+          <w:numId w:val="4"/>
+        </w:numPr>
+      </w:pPr>
+      <w:r>
+        <w:t xml:space="preserve">While an </w:t>
+      </w:r>
+      <w:r>
+        <w:t>investment</w:t>
+      </w:r>
+      <w:r>
+        <w:t xml:space="preserve"> of $1000 in </w:t>
+      </w:r>
+      <w:r>
+        <w:t>the best</w:t>
+      </w:r>
+      <w:r>
+        <w:t xml:space="preserve"> performing asset </w:t>
+      </w:r>
+      <w:r>
+        <w:rPr>
+          <w:color w:val="00B050"/>
+        </w:rPr>
+        <w:t xml:space="preserve">(SBUX) </w:t>
+      </w:r>
+      <w:r>
+        <w:rPr>
+          <w:color w:val="000000" w:themeColor="text1"/>
+        </w:rPr>
+        <w:t>in Jan 2010</w:t>
+      </w:r>
+      <w:r>
+        <w:rPr>
+          <w:color w:val="000000" w:themeColor="text1"/>
+        </w:rPr>
+        <w:t xml:space="preserve"> </w:t>
+      </w:r>
+      <w:r>
+        <w:t>will be worth</w:t>
+      </w:r>
+      <w:r>
+        <w:t xml:space="preserve"> </w:t>
+      </w:r>
+      <w:r>
+        <w:rPr>
+          <w:color w:val="00B050"/>
+        </w:rPr>
+        <w:t xml:space="preserve">$9,873.90 </w:t>
+      </w:r>
+      <w:r>
+        <w:t>at the end of Dec 2019</w:t>
+      </w:r>
+    </w:p>
+    <w:p>
+      <w:pPr>
+        <w:pStyle w:val="ListParagraph"/>
+        <w:numPr>
+          <w:ilvl w:val="0"/>
+          <w:numId w:val="4"/>
+        </w:numPr>
+      </w:pPr>
+      <w:r>
+        <w:t xml:space="preserve">In essence, with </w:t>
+      </w:r>
+      <w:r>
+        <w:t xml:space="preserve">large cap companies, your strategy to grow your investment should be long term holding or “Buy and Hold” </w:t>
+      </w:r>
+    </w:p>
+    <w:p>
+      <w:pPr>
+        <w:rPr>
+          <w:color w:val="00B050"/>
+        </w:rPr>
+      </w:pPr>
+      <w:r>
+        <w:rPr>
+          <w:color w:val="00B050"/>
+        </w:rPr>
+        <w:t>9</w:t>
+      </w:r>
+      <w:r>
+        <w:rPr>
+          <w:color w:val="00B050"/>
+        </w:rPr>
+        <w:t>-</w:t>
+      </w:r>
+      <w:r>
+        <w:rPr>
+          <w:color w:val="00B050"/>
+        </w:rPr>
+        <w:t>STD/ Volatility</w:t>
+      </w:r>
+      <w:r>
+        <w:rPr>
+          <w:color w:val="00B050"/>
+        </w:rPr>
+        <w:t>:</w:t>
+      </w:r>
+    </w:p>
+    <w:p>
+      <w:pPr>
+        <w:pStyle w:val="ListParagraph"/>
+        <w:numPr>
+          <w:ilvl w:val="0"/>
+          <w:numId w:val="5"/>
+        </w:numPr>
+      </w:pPr>
+      <w:r>
+        <w:t xml:space="preserve">There is always </w:t>
+      </w:r>
+      <w:r>
+        <w:t xml:space="preserve">some </w:t>
+      </w:r>
+      <w:r>
+        <w:t xml:space="preserve">risk </w:t>
+      </w:r>
+      <w:r>
+        <w:t>in every</w:t>
+      </w:r>
+      <w:r>
+        <w:t xml:space="preserve"> undertaking and even greater when you put your money in a company you have no clue about its operations</w:t>
+      </w:r>
+    </w:p>
+    <w:p>
+      <w:pPr>
+        <w:pStyle w:val="ListParagraph"/>
+        <w:numPr>
+          <w:ilvl w:val="0"/>
+          <w:numId w:val="5"/>
+        </w:numPr>
+      </w:pPr>
+      <w:r>
+        <w:t xml:space="preserve">Here we use </w:t>
+      </w:r>
+      <w:proofErr w:type="gramStart"/>
+      <w:r>
+        <w:t>pandas</w:t>
+      </w:r>
+      <w:proofErr w:type="gramEnd"/>
+      <w:r>
+        <w:t xml:space="preserve"> standard deviation function/method to calculate </w:t>
+      </w:r>
+      <w:r>
+        <w:t>the std of the stocks monthly returns.</w:t>
+      </w:r>
+      <w:r>
+        <w:t xml:space="preserve"> In essence this is a measure of the volatility of the return. </w:t>
+      </w:r>
+    </w:p>
+    <w:p>
+      <w:pPr>
+        <w:pStyle w:val="ListParagraph"/>
+        <w:numPr>
+          <w:ilvl w:val="0"/>
+          <w:numId w:val="5"/>
+        </w:numPr>
+      </w:pPr>
+      <w:r>
+        <w:t>Remember in this context, STD is the dispersion of each stock returns relative to its mean value(variance). In essence a higher STD indicates more datapoints are further away from the mean within the data set and a large return range</w:t>
+      </w:r>
+    </w:p>
+    <w:p>
+      <w:pPr>
+        <w:pStyle w:val="ListParagraph"/>
+        <w:numPr>
+          <w:ilvl w:val="0"/>
+          <w:numId w:val="5"/>
+        </w:numPr>
+      </w:pPr>
+      <w:r>
+        <w:t xml:space="preserve">All </w:t>
+      </w:r>
+      <w:r>
+        <w:t xml:space="preserve">stocks </w:t>
+      </w:r>
+      <w:r>
+        <w:t xml:space="preserve">except for few are within 3.5 to 5.5% and of course the standout </w:t>
+      </w:r>
+      <w:r>
+        <w:t xml:space="preserve">is </w:t>
+      </w:r>
+      <w:r>
+        <w:t>NFLX. The range as seen here are typical of the large-cap S&amp;P 500 stocks</w:t>
+      </w:r>
+    </w:p>
+    <w:p>
+      <w:pPr>
+        <w:pStyle w:val="ListParagraph"/>
+        <w:numPr>
+          <w:ilvl w:val="0"/>
+          <w:numId w:val="5"/>
+        </w:numPr>
+      </w:pPr>
+      <w:r>
+        <w:t xml:space="preserve">Note that a low STD isn’t necessarily the holy grail </w:t>
+      </w:r>
+      <w:r>
+        <w:t>of investment</w:t>
+      </w:r>
+      <w:proofErr w:type="gramStart"/>
+      <w:r>
         <w:t>….</w:t>
       </w:r>
       <w:r>
+        <w:t>young</w:t>
+      </w:r>
+      <w:proofErr w:type="gramEnd"/>
+      <w:r>
+        <w:t xml:space="preserve"> and aggressive investors typically go for above average std assets </w:t>
+      </w:r>
+    </w:p>
+    <w:p>
+      <w:pPr>
+        <w:pStyle w:val="ListParagraph"/>
+        <w:numPr>
+          <w:ilvl w:val="0"/>
+          <w:numId w:val="5"/>
+        </w:numPr>
+      </w:pPr>
+      <w:r>
+        <w:t>Also note that std are very susceptible to outliers…</w:t>
+      </w:r>
+    </w:p>
+    <w:p/>
+    <w:p>
+      <w:r>
+        <w:t xml:space="preserve">10 - </w:t>
+      </w:r>
+      <w:r>
+        <w:t>Correlation Matrix</w:t>
+      </w:r>
+      <w:r>
+        <w:t>…</w:t>
+      </w:r>
+      <w:r>
         <w:rPr>
           <w:color w:val="FF0000"/>
         </w:rPr>
-        <w:t>we</w:t>
+        <w:t xml:space="preserve">need to round </w:t>
+      </w:r>
+      <w:r>
+        <w:rPr>
+          <w:color w:val="FF0000"/>
+        </w:rPr>
+        <w:t xml:space="preserve">matrix </w:t>
+      </w:r>
+      <w:r>
+        <w:rPr>
+          <w:color w:val="FF0000"/>
+        </w:rPr>
+        <w:t xml:space="preserve">up to 1 decimal place </w:t>
+      </w:r>
+    </w:p>
+    <w:p>
+      <w:pPr>
+        <w:pStyle w:val="ListParagraph"/>
+        <w:numPr>
+          <w:ilvl w:val="0"/>
+          <w:numId w:val="6"/>
+        </w:numPr>
+      </w:pPr>
+      <w:r>
+        <w:t xml:space="preserve">Here we </w:t>
+      </w:r>
+      <w:r>
+        <w:t>created a correlation matrix</w:t>
+      </w:r>
+      <w:r>
+        <w:t xml:space="preserve"> of the stock returns</w:t>
+      </w:r>
+      <w:r>
+        <w:t xml:space="preserve"> with pandas </w:t>
+      </w:r>
+      <w:r>
+        <w:t xml:space="preserve">CORR </w:t>
+      </w:r>
+      <w:r>
+        <w:t>function</w:t>
+      </w:r>
+    </w:p>
+    <w:p>
+      <w:pPr>
+        <w:pStyle w:val="ListParagraph"/>
+        <w:numPr>
+          <w:ilvl w:val="0"/>
+          <w:numId w:val="6"/>
+        </w:numPr>
+      </w:pPr>
+      <w:r>
+        <w:t xml:space="preserve">The objective of this </w:t>
+      </w:r>
+      <w:r>
+        <w:t xml:space="preserve">aspect of our analysis </w:t>
+      </w:r>
+      <w:r>
+        <w:t xml:space="preserve">is to understand the degree of linear relationships between pairs of stocks </w:t>
+      </w:r>
+      <w:r>
+        <w:t>a</w:t>
+      </w:r>
+      <w:r>
+        <w:t>nd to use analytics tools to shed more light on the concept of a diversified portfolio. (Do not put all your eggs in one basket)</w:t>
+      </w:r>
+    </w:p>
+    <w:p>
+      <w:pPr>
+        <w:pStyle w:val="ListParagraph"/>
+        <w:numPr>
+          <w:ilvl w:val="0"/>
+          <w:numId w:val="6"/>
+        </w:numPr>
+      </w:pPr>
+      <w:r>
+        <w:t xml:space="preserve">The range is -1 to +1. </w:t>
+      </w:r>
+    </w:p>
+    <w:p>
+      <w:pPr>
+        <w:pStyle w:val="ListParagraph"/>
+        <w:numPr>
+          <w:ilvl w:val="0"/>
+          <w:numId w:val="6"/>
+        </w:numPr>
+      </w:pPr>
+      <w:r>
+        <w:t xml:space="preserve">Correlation </w:t>
+      </w:r>
+      <w:r>
+        <w:t xml:space="preserve">rule </w:t>
+      </w:r>
+      <w:r>
+        <w:t>of thumb</w:t>
+      </w:r>
+      <w:r>
+        <w:t>:</w:t>
+      </w:r>
+    </w:p>
+    <w:p>
+      <w:pPr>
+        <w:pStyle w:val="ListParagraph"/>
+        <w:numPr>
+          <w:ilvl w:val="0"/>
+          <w:numId w:val="7"/>
+        </w:numPr>
+      </w:pPr>
+      <w:r>
+        <w:t>-1 or 1 (perfect correlation)</w:t>
+      </w:r>
+    </w:p>
+    <w:p>
+      <w:pPr>
+        <w:pStyle w:val="ListParagraph"/>
+        <w:numPr>
+          <w:ilvl w:val="0"/>
+          <w:numId w:val="7"/>
+        </w:numPr>
+      </w:pPr>
+      <w:r>
+        <w:t>&gt;</w:t>
+      </w:r>
+      <w:proofErr w:type="gramStart"/>
+      <w:r>
+        <w:t>=  +</w:t>
       </w:r>
       <w:proofErr w:type="gramEnd"/>
       <w:r>
-        <w:rPr>
-          <w:color w:val="FF0000"/>
-        </w:rPr>
-        <w:t xml:space="preserve"> need to </w:t>
-      </w:r>
-      <w:r>
-        <w:rPr>
-          <w:color w:val="FF0000"/>
-        </w:rPr>
-        <w:t xml:space="preserve">include </w:t>
-      </w:r>
-      <w:r>
-        <w:rPr>
-          <w:color w:val="FF0000"/>
-        </w:rPr>
-        <w:t xml:space="preserve">screenshot of </w:t>
-      </w:r>
-      <w:r>
-        <w:rPr>
-          <w:color w:val="FF0000"/>
-        </w:rPr>
-        <w:t xml:space="preserve">where we imported the </w:t>
-      </w:r>
-      <w:r>
-        <w:rPr>
-          <w:color w:val="FF0000"/>
-        </w:rPr>
-        <w:t xml:space="preserve">23 csv files </w:t>
-      </w:r>
-      <w:r>
-        <w:rPr>
-          <w:color w:val="FF0000"/>
-        </w:rPr>
-        <w:t>to show the effort put into merging and clean</w:t>
-      </w:r>
-      <w:r>
-        <w:rPr>
-          <w:color w:val="FF0000"/>
-        </w:rPr>
-        <w:t>ing</w:t>
-      </w:r>
-      <w:r>
-        <w:rPr>
-          <w:color w:val="FF0000"/>
-        </w:rPr>
-        <w:t xml:space="preserve"> up</w:t>
-      </w:r>
-      <w:r>
-        <w:rPr>
-          <w:color w:val="FF0000"/>
-        </w:rPr>
-        <w:t xml:space="preserve"> of the separate csv files </w:t>
-      </w:r>
-    </w:p>
-    <w:p>
-      <w:r>
-        <w:t xml:space="preserve">5- </w:t>
-      </w:r>
-      <w:r>
-        <w:t>Plot of monthly returns</w:t>
-      </w:r>
-      <w:r>
-        <w:t>:</w:t>
-      </w:r>
-    </w:p>
-    <w:p>
-      <w:pPr>
-        <w:pStyle w:val="ListParagraph"/>
-        <w:numPr>
-          <w:ilvl w:val="0"/>
-          <w:numId w:val="2"/>
-        </w:numPr>
-      </w:pPr>
-      <w:r>
-        <w:t xml:space="preserve">To compute </w:t>
-      </w:r>
-      <w:r>
-        <w:t xml:space="preserve">each </w:t>
-      </w:r>
-      <w:r>
-        <w:t>stock monthly returns we use pandas “</w:t>
-      </w:r>
-      <w:proofErr w:type="spellStart"/>
-      <w:r>
-        <w:t>pct_change</w:t>
-      </w:r>
-      <w:proofErr w:type="spellEnd"/>
-      <w:r>
-        <w:t xml:space="preserve">” function …note </w:t>
-      </w:r>
-      <w:r>
-        <w:t xml:space="preserve">that </w:t>
-      </w:r>
-      <w:r>
-        <w:t xml:space="preserve">stock </w:t>
-      </w:r>
-      <w:r>
-        <w:t>returns</w:t>
+        <w:t>/- 0.7 (strong correlation)</w:t>
+      </w:r>
+    </w:p>
+    <w:p>
+      <w:pPr>
+        <w:pStyle w:val="ListParagraph"/>
+        <w:numPr>
+          <w:ilvl w:val="0"/>
+          <w:numId w:val="7"/>
+        </w:numPr>
+      </w:pPr>
+      <w:r>
+        <w:t>&gt;</w:t>
+      </w:r>
+      <w:proofErr w:type="gramStart"/>
+      <w:r>
+        <w:t>=  +</w:t>
+      </w:r>
+      <w:proofErr w:type="gramEnd"/>
+      <w:r>
+        <w:t>/- 0.5 (moderate)</w:t>
+      </w:r>
+    </w:p>
+    <w:p>
+      <w:pPr>
+        <w:pStyle w:val="ListParagraph"/>
+        <w:numPr>
+          <w:ilvl w:val="0"/>
+          <w:numId w:val="7"/>
+        </w:numPr>
+      </w:pPr>
+      <w:r>
+        <w:t>&lt;</w:t>
+      </w:r>
+      <w:proofErr w:type="gramStart"/>
+      <w:r>
+        <w:t>=  +</w:t>
+      </w:r>
+      <w:proofErr w:type="gramEnd"/>
+      <w:r>
+        <w:t>/- 0.3 (weak)</w:t>
+      </w:r>
+    </w:p>
+    <w:p>
+      <w:pPr>
+        <w:pStyle w:val="ListParagraph"/>
+        <w:numPr>
+          <w:ilvl w:val="0"/>
+          <w:numId w:val="7"/>
+        </w:numPr>
+      </w:pPr>
+      <w:r>
+        <w:t>0 (no linear relation sip)</w:t>
+      </w:r>
+    </w:p>
+    <w:p>
+      <w:pPr>
+        <w:pStyle w:val="ListParagraph"/>
+        <w:numPr>
+          <w:ilvl w:val="0"/>
+          <w:numId w:val="6"/>
+        </w:numPr>
+      </w:pPr>
+      <w:r>
+        <w:t xml:space="preserve">Take a look at assets within same industry </w:t>
+      </w:r>
+      <w:r>
+        <w:t>BAC</w:t>
+      </w:r>
+      <w:r>
+        <w:t>/</w:t>
+      </w:r>
+      <w:r>
+        <w:t>WFC</w:t>
+      </w:r>
+      <w:r>
+        <w:t xml:space="preserve">; </w:t>
+      </w:r>
+      <w:r>
+        <w:t>AA</w:t>
+      </w:r>
+      <w:r>
+        <w:t>L</w:t>
+      </w:r>
+      <w:r>
+        <w:t>/DAL;</w:t>
       </w:r>
       <w:r>
         <w:t xml:space="preserve"> </w:t>
       </w:r>
       <w:r>
-        <w:t xml:space="preserve">is not the same as price. </w:t>
-      </w:r>
-      <w:r>
-        <w:t xml:space="preserve">Return is </w:t>
-      </w:r>
-      <w:r>
-        <w:t xml:space="preserve">the % change of today’s closing price from yesterday’s </w:t>
-      </w:r>
-      <w:r>
-        <w:t xml:space="preserve">closing </w:t>
-      </w:r>
-      <w:r>
-        <w:t>price</w:t>
-      </w:r>
-    </w:p>
-    <w:p>
-      <w:pPr>
-        <w:pStyle w:val="ListParagraph"/>
-        <w:numPr>
-          <w:ilvl w:val="0"/>
-          <w:numId w:val="2"/>
-        </w:numPr>
-      </w:pPr>
-      <w:r>
-        <w:t>The</w:t>
-      </w:r>
-      <w:r>
-        <w:t xml:space="preserve"> line</w:t>
-      </w:r>
+        <w:t>CVX/XOM</w:t>
+      </w:r>
+      <w:r>
+        <w:t xml:space="preserve"> and note that they have strong correlation </w:t>
+      </w:r>
+    </w:p>
+    <w:p>
+      <w:pPr>
+        <w:pStyle w:val="ListParagraph"/>
+        <w:numPr>
+          <w:ilvl w:val="0"/>
+          <w:numId w:val="6"/>
+        </w:numPr>
+      </w:pPr>
+      <w:r>
+        <w:lastRenderedPageBreak/>
+        <w:t xml:space="preserve">Also take a </w:t>
+      </w:r>
+      <w:r>
+        <w:t xml:space="preserve">look at individual assets </w:t>
+      </w:r>
+      <w:r>
+        <w:t>correlation</w:t>
+      </w:r>
+      <w:r>
+        <w:t xml:space="preserve"> with S&amp;P </w:t>
+      </w:r>
+      <w:r>
+        <w:t>500</w:t>
+      </w:r>
+      <w:proofErr w:type="gramStart"/>
+      <w:r>
+        <w:t>….very</w:t>
+      </w:r>
+      <w:proofErr w:type="gramEnd"/>
+      <w:r>
+        <w:t xml:space="preserve"> hard to find assets within the S&amp;P500 index with &lt;0.3 correlation with the market. </w:t>
+      </w:r>
+    </w:p>
+    <w:p>
+      <w:pPr>
+        <w:pStyle w:val="ListParagraph"/>
+        <w:numPr>
+          <w:ilvl w:val="0"/>
+          <w:numId w:val="6"/>
+        </w:numPr>
+      </w:pPr>
+      <w:r>
+        <w:t xml:space="preserve">Key take away here </w:t>
+      </w:r>
+      <w:r>
+        <w:t xml:space="preserve">is </w:t>
+      </w:r>
+      <w:r>
+        <w:t xml:space="preserve">to have a mix of lowly correlated assets in your portfolio. </w:t>
+      </w:r>
+    </w:p>
+    <w:p>
+      <w:pPr>
+        <w:pStyle w:val="ListParagraph"/>
+        <w:numPr>
+          <w:ilvl w:val="0"/>
+          <w:numId w:val="6"/>
+        </w:numPr>
+      </w:pPr>
       <w:r>
         <w:t xml:space="preserve"> </w:t>
       </w:r>
-      <w:proofErr w:type="gramStart"/>
-      <w:r>
-        <w:t xml:space="preserve">plot </w:t>
-      </w:r>
-      <w:r>
-        <w:t xml:space="preserve"> here</w:t>
-      </w:r>
-      <w:proofErr w:type="gramEnd"/>
-      <w:r>
-        <w:t xml:space="preserve"> is </w:t>
-      </w:r>
-      <w:r>
-        <w:t xml:space="preserve">the </w:t>
-      </w:r>
-      <w:r>
-        <w:t>monthly returns of all stocks</w:t>
-      </w:r>
-      <w:r>
-        <w:t xml:space="preserve"> against time</w:t>
-      </w:r>
-      <w:r>
-        <w:t>…</w:t>
-      </w:r>
-      <w:r>
-        <w:t xml:space="preserve">returns </w:t>
-      </w:r>
-      <w:r>
-        <w:t xml:space="preserve">is </w:t>
-      </w:r>
-      <w:r>
-        <w:t>t</w:t>
-      </w:r>
-      <w:r>
-        <w:t xml:space="preserve">he dependent variable </w:t>
-      </w:r>
-      <w:r>
-        <w:t xml:space="preserve">while </w:t>
-      </w:r>
-      <w:r>
-        <w:t>time</w:t>
-      </w:r>
-      <w:r>
-        <w:t xml:space="preserve"> is the independent variable</w:t>
-      </w:r>
-      <w:r>
-        <w:t xml:space="preserve"> ..the time period </w:t>
-      </w:r>
-      <w:r>
-        <w:t xml:space="preserve">covered </w:t>
-      </w:r>
-      <w:r>
-        <w:t xml:space="preserve">is </w:t>
-      </w:r>
-      <w:r>
-        <w:t xml:space="preserve">120 months from Jan 2010 to Dec 2019 </w:t>
-      </w:r>
-    </w:p>
-    <w:p>
-      <w:pPr>
-        <w:pStyle w:val="ListParagraph"/>
-        <w:numPr>
-          <w:ilvl w:val="0"/>
-          <w:numId w:val="2"/>
-        </w:numPr>
-      </w:pPr>
-      <w:r>
-        <w:t>The returns as seen here are volatile and they all swing on average +/- 2% on a monthly basis except for Netflix which we</w:t>
-      </w:r>
-      <w:r>
-        <w:t>’</w:t>
-      </w:r>
-      <w:r>
-        <w:t xml:space="preserve">ll talk about later in the presentation </w:t>
-      </w:r>
-    </w:p>
-    <w:p>
-      <w:pPr>
-        <w:pStyle w:val="ListParagraph"/>
-        <w:numPr>
-          <w:ilvl w:val="0"/>
-          <w:numId w:val="2"/>
-        </w:numPr>
-      </w:pPr>
-      <w:r>
-        <w:t xml:space="preserve">In the next slide we will magnify on </w:t>
-      </w:r>
-      <w:r>
-        <w:t xml:space="preserve">the </w:t>
-      </w:r>
-      <w:r>
-        <w:t xml:space="preserve">returns </w:t>
-      </w:r>
-      <w:r>
-        <w:t xml:space="preserve">of 2 assets in the same industry </w:t>
-      </w:r>
-    </w:p>
-    <w:p>
-      <w:r>
-        <w:t xml:space="preserve">6- </w:t>
-      </w:r>
-      <w:r>
-        <w:t>Monthly returns</w:t>
-      </w:r>
-      <w:r>
-        <w:t>:</w:t>
-      </w:r>
-    </w:p>
-    <w:p>
-      <w:pPr>
-        <w:pStyle w:val="ListParagraph"/>
-        <w:numPr>
-          <w:ilvl w:val="0"/>
-          <w:numId w:val="3"/>
-        </w:numPr>
-      </w:pPr>
-      <w:r>
-        <w:t xml:space="preserve">Same plot as previous slide, but with only 2 stocks </w:t>
-      </w:r>
-    </w:p>
-    <w:p>
-      <w:pPr>
-        <w:pStyle w:val="ListParagraph"/>
-        <w:numPr>
-          <w:ilvl w:val="0"/>
-          <w:numId w:val="3"/>
-        </w:numPr>
-      </w:pPr>
-      <w:r>
-        <w:t>This</w:t>
-      </w:r>
-      <w:r>
-        <w:t xml:space="preserve"> is the monthly returns of </w:t>
-      </w:r>
-      <w:r>
-        <w:t xml:space="preserve">the </w:t>
-      </w:r>
-      <w:r>
-        <w:t>2 US</w:t>
-      </w:r>
-      <w:r>
-        <w:t xml:space="preserve"> </w:t>
-      </w:r>
-      <w:r>
-        <w:t>oil &amp; gas giant</w:t>
-      </w:r>
-      <w:r>
-        <w:t>s</w:t>
-      </w:r>
-      <w:r>
-        <w:t xml:space="preserve"> …as </w:t>
-      </w:r>
-      <w:r>
-        <w:t>shown in</w:t>
-      </w:r>
-      <w:r>
-        <w:t xml:space="preserve"> the line plot and </w:t>
-      </w:r>
-      <w:r>
-        <w:t xml:space="preserve">the </w:t>
-      </w:r>
-      <w:r>
-        <w:t xml:space="preserve">histogram </w:t>
-      </w:r>
-      <w:r>
-        <w:t xml:space="preserve">distribution </w:t>
-      </w:r>
-      <w:r>
-        <w:t>---</w:t>
-      </w:r>
-      <w:r>
-        <w:t xml:space="preserve">their returns have similar </w:t>
-      </w:r>
-      <w:r>
-        <w:t xml:space="preserve">spread of </w:t>
-      </w:r>
-      <w:r>
-        <w:t>+</w:t>
-      </w:r>
-      <w:proofErr w:type="spellStart"/>
-      <w:r>
-        <w:t>ve</w:t>
-      </w:r>
-      <w:proofErr w:type="spellEnd"/>
-      <w:r>
-        <w:t xml:space="preserve"> </w:t>
+      <w:r>
+        <w:t xml:space="preserve">Next we will </w:t>
+      </w:r>
+      <w:r>
+        <w:t>focus on</w:t>
+      </w:r>
+      <w:r>
+        <w:t xml:space="preserve"> 2 assets </w:t>
       </w:r>
       <w:r>
         <w:t xml:space="preserve">and </w:t>
       </w:r>
       <w:r>
-        <w:t>-</w:t>
-      </w:r>
-      <w:proofErr w:type="gramStart"/>
-      <w:r>
-        <w:t xml:space="preserve">ve </w:t>
-      </w:r>
-      <w:r>
-        <w:t xml:space="preserve"> returns</w:t>
-      </w:r>
-      <w:proofErr w:type="gramEnd"/>
-      <w:r>
-        <w:t xml:space="preserve"> </w:t>
-      </w:r>
-      <w:r>
-        <w:t xml:space="preserve">except for a few instances when CVX </w:t>
-      </w:r>
-      <w:r>
-        <w:t xml:space="preserve"> posted </w:t>
-      </w:r>
-      <w:r>
-        <w:t>&gt;10% return which appear</w:t>
-      </w:r>
-      <w:r>
-        <w:t>ed</w:t>
-      </w:r>
-      <w:r>
-        <w:t xml:space="preserve"> to be outliers. </w:t>
-      </w:r>
-    </w:p>
-    <w:p>
-      <w:r>
-        <w:t>7</w:t>
-      </w:r>
-      <w:r>
-        <w:t>-</w:t>
-      </w:r>
-      <w:r>
-        <w:t xml:space="preserve"> </w:t>
-      </w:r>
-      <w:r>
-        <w:t>Cumulative Return of all assets</w:t>
-      </w:r>
-      <w:r>
-        <w:t>:</w:t>
-      </w:r>
-    </w:p>
-    <w:p>
-      <w:pPr>
-        <w:pStyle w:val="ListParagraph"/>
-        <w:numPr>
-          <w:ilvl w:val="0"/>
-          <w:numId w:val="4"/>
-        </w:numPr>
-      </w:pPr>
-      <w:r>
-        <w:t xml:space="preserve">This is a line plot of cumulative returns of all assets against time…for this plot we use the </w:t>
-      </w:r>
-      <w:r>
-        <w:t xml:space="preserve">pandas </w:t>
-      </w:r>
-      <w:proofErr w:type="spellStart"/>
-      <w:r>
-        <w:t>cumprod</w:t>
-      </w:r>
-      <w:proofErr w:type="spellEnd"/>
-      <w:r>
-        <w:t xml:space="preserve"> function to calculate individual stock cumulative returns </w:t>
-      </w:r>
-    </w:p>
-    <w:p>
-      <w:pPr>
-        <w:pStyle w:val="ListParagraph"/>
-        <w:numPr>
-          <w:ilvl w:val="0"/>
-          <w:numId w:val="4"/>
-        </w:numPr>
-      </w:pPr>
-      <w:r>
-        <w:t xml:space="preserve">As a non-sophisticated investor your interest should be </w:t>
-      </w:r>
-      <w:r>
-        <w:t xml:space="preserve">the growth of your investment </w:t>
-      </w:r>
-      <w:r>
-        <w:t>…</w:t>
-      </w:r>
-      <w:r>
-        <w:t xml:space="preserve">what will </w:t>
-      </w:r>
-      <w:r>
-        <w:t xml:space="preserve">be the worth of </w:t>
-      </w:r>
-      <w:r>
-        <w:t>my investment</w:t>
-      </w:r>
-      <w:r>
-        <w:t xml:space="preserve"> after x-years.</w:t>
-      </w:r>
-    </w:p>
-    <w:p>
-      <w:pPr>
-        <w:pStyle w:val="ListParagraph"/>
-        <w:numPr>
-          <w:ilvl w:val="0"/>
-          <w:numId w:val="4"/>
-        </w:numPr>
-      </w:pPr>
-      <w:r>
-        <w:t xml:space="preserve">Cumulative returns </w:t>
-      </w:r>
-      <w:r>
-        <w:t xml:space="preserve">is </w:t>
-      </w:r>
-      <w:r>
-        <w:t>the</w:t>
-      </w:r>
-      <w:r>
-        <w:t xml:space="preserve"> measure of the growth </w:t>
-      </w:r>
-      <w:proofErr w:type="gramStart"/>
-      <w:r>
-        <w:t>of  investment</w:t>
-      </w:r>
-      <w:proofErr w:type="gramEnd"/>
-      <w:r>
-        <w:t xml:space="preserve"> after x years</w:t>
-      </w:r>
-      <w:r>
-        <w:t xml:space="preserve"> </w:t>
-      </w:r>
-    </w:p>
-    <w:p>
-      <w:pPr>
-        <w:pStyle w:val="ListParagraph"/>
-        <w:numPr>
-          <w:ilvl w:val="0"/>
-          <w:numId w:val="2"/>
-        </w:numPr>
-      </w:pPr>
-      <w:r>
-        <w:t>Again, as you can see in the plot, NFLX completely breakout from the lot …</w:t>
-      </w:r>
-      <w:r>
-        <w:t xml:space="preserve"> </w:t>
-      </w:r>
-      <w:r>
-        <w:t xml:space="preserve">Netflix </w:t>
-      </w:r>
-      <w:r>
-        <w:t xml:space="preserve">have seen </w:t>
-      </w:r>
-      <w:r>
-        <w:t xml:space="preserve">unprecedented growth since </w:t>
-      </w:r>
-      <w:proofErr w:type="gramStart"/>
-      <w:r>
-        <w:t>2009..</w:t>
-      </w:r>
-      <w:proofErr w:type="gramEnd"/>
-      <w:r>
-        <w:t>it has pushed some notable companies out of the industry (Blockbuster) and continue to be a threat to established companies ..Fox, CBS</w:t>
-      </w:r>
-    </w:p>
-    <w:p>
-      <w:pPr>
-        <w:pStyle w:val="ListParagraph"/>
-        <w:numPr>
-          <w:ilvl w:val="0"/>
-          <w:numId w:val="2"/>
-        </w:numPr>
-      </w:pPr>
-      <w:r>
-        <w:t xml:space="preserve">A $1000 investment in </w:t>
-      </w:r>
-      <w:proofErr w:type="spellStart"/>
-      <w:r>
-        <w:t>NfLX</w:t>
-      </w:r>
-      <w:proofErr w:type="spellEnd"/>
-      <w:r>
-        <w:t xml:space="preserve"> in Jan 2010 will be worth $</w:t>
-      </w:r>
-      <w:r>
-        <w:t xml:space="preserve">36,300 </w:t>
-      </w:r>
-      <w:r>
-        <w:t xml:space="preserve">by the end of 2019, but </w:t>
-      </w:r>
-      <w:r>
-        <w:t>a note of caution</w:t>
-      </w:r>
-      <w:r>
-        <w:t xml:space="preserve"> because </w:t>
-      </w:r>
-      <w:r>
-        <w:t>it’s not</w:t>
-      </w:r>
-      <w:r>
-        <w:t xml:space="preserve"> all</w:t>
-      </w:r>
-      <w:r>
-        <w:t xml:space="preserve"> rosy. Netflix actually lost almost 50% of its value in </w:t>
-      </w:r>
-      <w:r>
-        <w:lastRenderedPageBreak/>
-        <w:t xml:space="preserve">Oct 2011 </w:t>
-      </w:r>
-      <w:r>
-        <w:t xml:space="preserve">(shown in the plot) </w:t>
-      </w:r>
-      <w:r>
-        <w:t>when it announced the split of DVD and streaming (</w:t>
-      </w:r>
-      <w:proofErr w:type="spellStart"/>
-      <w:r>
-        <w:t>Qwisker</w:t>
-      </w:r>
-      <w:proofErr w:type="spellEnd"/>
-      <w:r>
-        <w:t>)</w:t>
-      </w:r>
-      <w:r>
-        <w:t xml:space="preserve"> business </w:t>
-      </w:r>
-    </w:p>
-    <w:p>
-      <w:pPr>
-        <w:pStyle w:val="ListParagraph"/>
-        <w:numPr>
-          <w:ilvl w:val="0"/>
-          <w:numId w:val="4"/>
-        </w:numPr>
-      </w:pPr>
-      <w:r>
-        <w:t xml:space="preserve">For now, let’s consider the Netflix phenomenon as an outlier and we’ll decouple it from the group in the next slide </w:t>
-      </w:r>
-    </w:p>
-    <w:p>
-      <w:r>
-        <w:rPr>
-          <w:color w:val="FF0000"/>
-        </w:rPr>
-        <w:t xml:space="preserve">Need to </w:t>
-      </w:r>
-      <w:r>
-        <w:rPr>
-          <w:color w:val="FF0000"/>
-        </w:rPr>
-        <w:t xml:space="preserve">New </w:t>
-      </w:r>
-      <w:proofErr w:type="gramStart"/>
-      <w:r>
-        <w:rPr>
-          <w:color w:val="FF0000"/>
-        </w:rPr>
-        <w:t>Slide</w:t>
-      </w:r>
-      <w:r>
-        <w:rPr>
-          <w:color w:val="FF0000"/>
-        </w:rPr>
-        <w:t xml:space="preserve"> </w:t>
-      </w:r>
-      <w:r>
-        <w:rPr>
-          <w:color w:val="FF0000"/>
-        </w:rPr>
-        <w:t>:</w:t>
-      </w:r>
-      <w:proofErr w:type="gramEnd"/>
-      <w:r>
-        <w:rPr>
-          <w:color w:val="FF0000"/>
-        </w:rPr>
-        <w:t xml:space="preserve"> </w:t>
-      </w:r>
-      <w:r>
-        <w:t>Cumulative Returns without NFLIX and S&amp;P500…</w:t>
-      </w:r>
-      <w:r>
-        <w:rPr>
-          <w:color w:val="FF0000"/>
-        </w:rPr>
-        <w:t xml:space="preserve">NEW Slide </w:t>
-      </w:r>
-    </w:p>
-    <w:p>
-      <w:pPr>
-        <w:pStyle w:val="ListParagraph"/>
-        <w:numPr>
-          <w:ilvl w:val="0"/>
-          <w:numId w:val="4"/>
-        </w:numPr>
-      </w:pPr>
-      <w:r>
-        <w:t>As you can see here all 20 companies</w:t>
-      </w:r>
-      <w:r>
-        <w:t xml:space="preserve"> maintained a healthy growth over the ten years period. </w:t>
-      </w:r>
-    </w:p>
-    <w:p>
-      <w:pPr>
-        <w:pStyle w:val="ListParagraph"/>
-        <w:numPr>
-          <w:ilvl w:val="0"/>
-          <w:numId w:val="4"/>
-        </w:numPr>
-      </w:pPr>
-      <w:r>
-        <w:t>An</w:t>
-      </w:r>
-      <w:r>
-        <w:t xml:space="preserve"> investment </w:t>
-      </w:r>
-      <w:r>
-        <w:t>of $1000 i</w:t>
-      </w:r>
-      <w:r>
-        <w:t xml:space="preserve">n the least performing asset </w:t>
-      </w:r>
-      <w:r>
-        <w:rPr>
-          <w:color w:val="FF0000"/>
-        </w:rPr>
-        <w:t>(ticker)</w:t>
-      </w:r>
-      <w:r>
-        <w:t xml:space="preserve"> </w:t>
-      </w:r>
-      <w:r>
-        <w:t xml:space="preserve">in Jan 2010 </w:t>
-      </w:r>
-      <w:r>
-        <w:t xml:space="preserve">will be worth </w:t>
-      </w:r>
-      <w:r>
-        <w:rPr>
-          <w:color w:val="FF0000"/>
-        </w:rPr>
-        <w:t>$</w:t>
-      </w:r>
-      <w:r>
-        <w:rPr>
-          <w:color w:val="FF0000"/>
-        </w:rPr>
-        <w:t xml:space="preserve">$$$$ </w:t>
-      </w:r>
-      <w:r>
-        <w:t>at the end of Dec 2019</w:t>
-      </w:r>
-    </w:p>
-    <w:p>
-      <w:pPr>
-        <w:pStyle w:val="ListParagraph"/>
-        <w:numPr>
-          <w:ilvl w:val="0"/>
-          <w:numId w:val="4"/>
-        </w:numPr>
-      </w:pPr>
-      <w:r>
-        <w:t xml:space="preserve">While an </w:t>
-      </w:r>
-      <w:r>
-        <w:t>investment</w:t>
-      </w:r>
-      <w:r>
-        <w:t xml:space="preserve"> </w:t>
-      </w:r>
-      <w:proofErr w:type="gramStart"/>
-      <w:r>
-        <w:t xml:space="preserve">of </w:t>
-      </w:r>
-      <w:r>
-        <w:t xml:space="preserve"> </w:t>
-      </w:r>
-      <w:r>
-        <w:t>$</w:t>
-      </w:r>
-      <w:proofErr w:type="gramEnd"/>
-      <w:r>
-        <w:t xml:space="preserve">1000 </w:t>
-      </w:r>
-      <w:r>
-        <w:t xml:space="preserve">in </w:t>
-      </w:r>
-      <w:r>
-        <w:t>the best</w:t>
-      </w:r>
-      <w:r>
-        <w:t xml:space="preserve"> </w:t>
-      </w:r>
-      <w:r>
-        <w:t xml:space="preserve">performing asset </w:t>
-      </w:r>
-      <w:r>
-        <w:rPr>
-          <w:color w:val="FF0000"/>
-        </w:rPr>
-        <w:t xml:space="preserve">(ticker) </w:t>
-      </w:r>
-      <w:r>
-        <w:rPr>
-          <w:color w:val="000000" w:themeColor="text1"/>
-        </w:rPr>
-        <w:t>in Jan 2010</w:t>
-      </w:r>
-      <w:r>
-        <w:rPr>
-          <w:color w:val="000000" w:themeColor="text1"/>
-        </w:rPr>
-        <w:t xml:space="preserve"> </w:t>
-      </w:r>
-      <w:r>
-        <w:t>will be worth</w:t>
-      </w:r>
-      <w:r>
-        <w:rPr>
-          <w:color w:val="FF0000"/>
-        </w:rPr>
-        <w:t xml:space="preserve"> </w:t>
-      </w:r>
-      <w:r>
-        <w:rPr>
-          <w:color w:val="FF0000"/>
-        </w:rPr>
-        <w:t>$</w:t>
-      </w:r>
-      <w:r>
-        <w:rPr>
-          <w:color w:val="FF0000"/>
-        </w:rPr>
-        <w:t xml:space="preserve">$$$ </w:t>
-      </w:r>
-      <w:r>
-        <w:t>at the end of Dec 2019</w:t>
-      </w:r>
-    </w:p>
-    <w:p>
-      <w:pPr>
-        <w:pStyle w:val="ListParagraph"/>
-        <w:numPr>
-          <w:ilvl w:val="0"/>
-          <w:numId w:val="4"/>
-        </w:numPr>
-      </w:pPr>
-      <w:r>
-        <w:t xml:space="preserve">In essence, with </w:t>
-      </w:r>
-      <w:r>
-        <w:t xml:space="preserve">large cap companies, your strategy to grow your investment should be long term holding or “Buy and Hold” </w:t>
-      </w:r>
-    </w:p>
-    <w:p>
-      <w:r>
-        <w:t>9</w:t>
-      </w:r>
-      <w:r>
-        <w:t>-</w:t>
-      </w:r>
-      <w:r>
-        <w:t>STD/ Volatility</w:t>
-      </w:r>
-      <w:r>
-        <w:t>:</w:t>
-      </w:r>
-    </w:p>
-    <w:p>
-      <w:pPr>
-        <w:pStyle w:val="ListParagraph"/>
-        <w:numPr>
-          <w:ilvl w:val="0"/>
-          <w:numId w:val="5"/>
-        </w:numPr>
-      </w:pPr>
-      <w:r>
-        <w:t xml:space="preserve">There is always </w:t>
-      </w:r>
-      <w:r>
-        <w:t xml:space="preserve">some </w:t>
-      </w:r>
-      <w:r>
-        <w:t xml:space="preserve">risk </w:t>
-      </w:r>
-      <w:r>
-        <w:t>in every</w:t>
-      </w:r>
-      <w:r>
-        <w:t xml:space="preserve"> undertaking and even greater when you put your money in a company you have no clue about its operations</w:t>
-      </w:r>
-    </w:p>
-    <w:p>
-      <w:pPr>
-        <w:pStyle w:val="ListParagraph"/>
-        <w:numPr>
-          <w:ilvl w:val="0"/>
-          <w:numId w:val="5"/>
-        </w:numPr>
-      </w:pPr>
-      <w:r>
-        <w:t xml:space="preserve">Here we use </w:t>
-      </w:r>
-      <w:proofErr w:type="gramStart"/>
-      <w:r>
-        <w:t>pandas</w:t>
-      </w:r>
-      <w:proofErr w:type="gramEnd"/>
-      <w:r>
-        <w:t xml:space="preserve"> standard deviation function/method to calculate </w:t>
-      </w:r>
-      <w:r>
-        <w:t>the std of the stocks monthly returns.</w:t>
-      </w:r>
-      <w:r>
-        <w:t xml:space="preserve"> In essence this is a measure of the volatility of the return. </w:t>
-      </w:r>
-    </w:p>
-    <w:p>
-      <w:pPr>
-        <w:pStyle w:val="ListParagraph"/>
-        <w:numPr>
-          <w:ilvl w:val="0"/>
-          <w:numId w:val="5"/>
-        </w:numPr>
-      </w:pPr>
-      <w:r>
-        <w:t>Remember in this context, STD is the dispersion of each stock returns relative to its mean value(variance). In essence a higher STD indicates more datapoints are further away from the mean within the data set and a large return range</w:t>
-      </w:r>
-    </w:p>
-    <w:p>
-      <w:pPr>
-        <w:pStyle w:val="ListParagraph"/>
-        <w:numPr>
-          <w:ilvl w:val="0"/>
-          <w:numId w:val="5"/>
-        </w:numPr>
-      </w:pPr>
-      <w:r>
-        <w:t xml:space="preserve">All </w:t>
-      </w:r>
-      <w:r>
-        <w:t xml:space="preserve">stocks </w:t>
-      </w:r>
-      <w:r>
-        <w:t xml:space="preserve">except for few are within 3.5 to 5.5% and of course the standout </w:t>
-      </w:r>
-      <w:r>
-        <w:t xml:space="preserve">is </w:t>
-      </w:r>
-      <w:r>
-        <w:t>NFLX. The range as seen here are typical of the large-cap S&amp;P 500 stocks</w:t>
-      </w:r>
-    </w:p>
-    <w:p>
-      <w:pPr>
-        <w:pStyle w:val="ListParagraph"/>
-        <w:numPr>
-          <w:ilvl w:val="0"/>
-          <w:numId w:val="5"/>
-        </w:numPr>
-      </w:pPr>
-      <w:r>
-        <w:t xml:space="preserve">Note that a low STD isn’t necessarily the holy grail </w:t>
-      </w:r>
-      <w:r>
-        <w:t>of investment</w:t>
-      </w:r>
-      <w:proofErr w:type="gramStart"/>
-      <w:r>
-        <w:t>….</w:t>
-      </w:r>
-      <w:r>
-        <w:t>young</w:t>
-      </w:r>
-      <w:proofErr w:type="gramEnd"/>
-      <w:r>
-        <w:t xml:space="preserve"> and aggressive investors typically go for above average std assets </w:t>
-      </w:r>
-    </w:p>
-    <w:p>
-      <w:pPr>
-        <w:pStyle w:val="ListParagraph"/>
-        <w:numPr>
-          <w:ilvl w:val="0"/>
-          <w:numId w:val="5"/>
-        </w:numPr>
-      </w:pPr>
-      <w:r>
-        <w:t>Also note that std are very susceptible to outliers…</w:t>
-      </w:r>
-    </w:p>
-    <w:p/>
-    <w:p>
-      <w:r>
-        <w:t xml:space="preserve">10 - </w:t>
-      </w:r>
-      <w:r>
-        <w:t>Correlation Matrix</w:t>
-      </w:r>
-      <w:r>
-        <w:t>…</w:t>
-      </w:r>
-      <w:r>
-        <w:rPr>
-          <w:color w:val="FF0000"/>
-        </w:rPr>
-        <w:t xml:space="preserve">need to round </w:t>
-      </w:r>
-      <w:r>
-        <w:rPr>
-          <w:color w:val="FF0000"/>
-        </w:rPr>
-        <w:t xml:space="preserve">matrix </w:t>
-      </w:r>
-      <w:r>
-        <w:rPr>
-          <w:color w:val="FF0000"/>
-        </w:rPr>
-        <w:t xml:space="preserve">up to 1 decimal place </w:t>
-      </w:r>
-    </w:p>
-    <w:p>
-      <w:pPr>
-        <w:pStyle w:val="ListParagraph"/>
-        <w:numPr>
-          <w:ilvl w:val="0"/>
-          <w:numId w:val="6"/>
-        </w:numPr>
-      </w:pPr>
-      <w:r>
-        <w:t xml:space="preserve">Here we </w:t>
-      </w:r>
-      <w:r>
-        <w:t>created a correlation matrix</w:t>
-      </w:r>
-      <w:r>
-        <w:t xml:space="preserve"> of the stock returns</w:t>
-      </w:r>
-      <w:r>
-        <w:t xml:space="preserve"> with pandas </w:t>
-      </w:r>
-      <w:r>
-        <w:t xml:space="preserve">CORR </w:t>
-      </w:r>
-      <w:r>
-        <w:t>function</w:t>
-      </w:r>
-    </w:p>
-    <w:p>
-      <w:pPr>
-        <w:pStyle w:val="ListParagraph"/>
-        <w:numPr>
-          <w:ilvl w:val="0"/>
-          <w:numId w:val="6"/>
-        </w:numPr>
-      </w:pPr>
-      <w:r>
-        <w:t xml:space="preserve">The objective of this </w:t>
-      </w:r>
-      <w:r>
-        <w:t xml:space="preserve">aspect of our analysis </w:t>
-      </w:r>
-      <w:r>
-        <w:t xml:space="preserve">is to understand the degree of linear relationships between pairs of stocks </w:t>
-      </w:r>
-      <w:r>
-        <w:t>a</w:t>
-      </w:r>
-      <w:r>
-        <w:t>nd to use analytics tools to shed more light on the concept of a diversified portfolio. (Do not put all your eggs in one basket)</w:t>
-      </w:r>
-    </w:p>
-    <w:p>
-      <w:pPr>
-        <w:pStyle w:val="ListParagraph"/>
-        <w:numPr>
-          <w:ilvl w:val="0"/>
-          <w:numId w:val="6"/>
-        </w:numPr>
-      </w:pPr>
-      <w:r>
-        <w:t xml:space="preserve">The range is -1 to +1. </w:t>
-      </w:r>
-    </w:p>
-    <w:p>
-      <w:pPr>
-        <w:pStyle w:val="ListParagraph"/>
-        <w:numPr>
-          <w:ilvl w:val="0"/>
-          <w:numId w:val="6"/>
-        </w:numPr>
-      </w:pPr>
-      <w:r>
-        <w:t xml:space="preserve">Correlation </w:t>
-      </w:r>
-      <w:r>
-        <w:t xml:space="preserve">rule </w:t>
-      </w:r>
-      <w:r>
-        <w:t>of thumb</w:t>
-      </w:r>
-      <w:r>
-        <w:t>:</w:t>
-      </w:r>
-    </w:p>
-    <w:p>
-      <w:pPr>
-        <w:pStyle w:val="ListParagraph"/>
-        <w:numPr>
-          <w:ilvl w:val="0"/>
-          <w:numId w:val="7"/>
-        </w:numPr>
-      </w:pPr>
-      <w:r>
-        <w:t>-1 or 1 (perfect correlation)</w:t>
-      </w:r>
-    </w:p>
-    <w:p>
-      <w:pPr>
-        <w:pStyle w:val="ListParagraph"/>
-        <w:numPr>
-          <w:ilvl w:val="0"/>
-          <w:numId w:val="7"/>
-        </w:numPr>
-      </w:pPr>
-      <w:r>
-        <w:t>&gt;</w:t>
-      </w:r>
-      <w:proofErr w:type="gramStart"/>
-      <w:r>
-        <w:t>=  +</w:t>
-      </w:r>
-      <w:proofErr w:type="gramEnd"/>
-      <w:r>
-        <w:t>/- 0.7 (strong correlation)</w:t>
-      </w:r>
-    </w:p>
-    <w:p>
-      <w:pPr>
-        <w:pStyle w:val="ListParagraph"/>
-        <w:numPr>
-          <w:ilvl w:val="0"/>
-          <w:numId w:val="7"/>
-        </w:numPr>
-      </w:pPr>
-      <w:r>
-        <w:t>&gt;</w:t>
-      </w:r>
-      <w:proofErr w:type="gramStart"/>
-      <w:r>
-        <w:t>=  +</w:t>
-      </w:r>
-      <w:proofErr w:type="gramEnd"/>
-      <w:r>
-        <w:t>/- 0.5 (moderate)</w:t>
-      </w:r>
-    </w:p>
-    <w:p>
-      <w:pPr>
-        <w:pStyle w:val="ListParagraph"/>
-        <w:numPr>
-          <w:ilvl w:val="0"/>
-          <w:numId w:val="7"/>
-        </w:numPr>
-      </w:pPr>
-      <w:r>
-        <w:t>&lt;</w:t>
-      </w:r>
-      <w:proofErr w:type="gramStart"/>
-      <w:r>
-        <w:t>=  +</w:t>
-      </w:r>
-      <w:proofErr w:type="gramEnd"/>
-      <w:r>
-        <w:t>/- 0.3 (weak)</w:t>
-      </w:r>
-    </w:p>
-    <w:p>
-      <w:pPr>
-        <w:pStyle w:val="ListParagraph"/>
-        <w:numPr>
-          <w:ilvl w:val="0"/>
-          <w:numId w:val="7"/>
-        </w:numPr>
-      </w:pPr>
-      <w:r>
-        <w:t>0 (no linear relation sip)</w:t>
-      </w:r>
-    </w:p>
-    <w:p>
-      <w:pPr>
-        <w:pStyle w:val="ListParagraph"/>
-        <w:numPr>
-          <w:ilvl w:val="0"/>
-          <w:numId w:val="6"/>
-        </w:numPr>
-      </w:pPr>
-      <w:r>
-        <w:t xml:space="preserve">Take a look at assets within same industry </w:t>
-      </w:r>
-      <w:r>
-        <w:t>BAC</w:t>
-      </w:r>
-      <w:r>
-        <w:t>/</w:t>
-      </w:r>
-      <w:r>
-        <w:t>WFC</w:t>
-      </w:r>
-      <w:r>
-        <w:t xml:space="preserve">; </w:t>
-      </w:r>
-      <w:r>
-        <w:t>AA</w:t>
-      </w:r>
-      <w:r>
-        <w:t>L</w:t>
-      </w:r>
-      <w:r>
-        <w:t>/DAL;</w:t>
-      </w:r>
-      <w:r>
-        <w:t xml:space="preserve"> </w:t>
-      </w:r>
-      <w:r>
-        <w:t>CVX/XOM</w:t>
-      </w:r>
-      <w:r>
-        <w:t xml:space="preserve"> and note that they have strong correlation </w:t>
-      </w:r>
-    </w:p>
-    <w:p>
-      <w:pPr>
-        <w:pStyle w:val="ListParagraph"/>
-        <w:numPr>
-          <w:ilvl w:val="0"/>
-          <w:numId w:val="6"/>
-        </w:numPr>
-      </w:pPr>
-      <w:r>
-        <w:t xml:space="preserve">Also take a </w:t>
-      </w:r>
-      <w:r>
-        <w:t xml:space="preserve">look at individual assets </w:t>
-      </w:r>
-      <w:r>
-        <w:t>correlation</w:t>
-      </w:r>
-      <w:r>
-        <w:t xml:space="preserve"> with S&amp;P </w:t>
-      </w:r>
-      <w:r>
-        <w:t>500</w:t>
-      </w:r>
-      <w:proofErr w:type="gramStart"/>
-      <w:r>
-        <w:t>….very</w:t>
-      </w:r>
-      <w:proofErr w:type="gramEnd"/>
-      <w:r>
-        <w:t xml:space="preserve"> hard to find assets within the S&amp;P500 index with &lt;0.3 correlation with the market. </w:t>
-      </w:r>
-    </w:p>
-    <w:p>
-      <w:pPr>
-        <w:pStyle w:val="ListParagraph"/>
-        <w:numPr>
-          <w:ilvl w:val="0"/>
-          <w:numId w:val="6"/>
-        </w:numPr>
-      </w:pPr>
-      <w:r>
-        <w:lastRenderedPageBreak/>
-        <w:t xml:space="preserve">Key take away here </w:t>
-      </w:r>
-      <w:r>
-        <w:t xml:space="preserve">is </w:t>
-      </w:r>
-      <w:r>
-        <w:t xml:space="preserve">to have a mix of lowly correlated assets in your portfolio. </w:t>
-      </w:r>
-    </w:p>
-    <w:p>
-      <w:pPr>
-        <w:pStyle w:val="ListParagraph"/>
-        <w:numPr>
-          <w:ilvl w:val="0"/>
-          <w:numId w:val="6"/>
-        </w:numPr>
-      </w:pPr>
-      <w:r>
-        <w:t xml:space="preserve"> </w:t>
-      </w:r>
-      <w:r>
-        <w:t xml:space="preserve">Next we will </w:t>
-      </w:r>
-      <w:r>
-        <w:t>focus on</w:t>
-      </w:r>
-      <w:r>
-        <w:t xml:space="preserve"> 2 assets </w:t>
-      </w:r>
-      <w:r>
-        <w:t xml:space="preserve">and </w:t>
-      </w:r>
-      <w:r>
         <w:t xml:space="preserve">make an </w:t>
       </w:r>
       <w:r>
-        <w:t xml:space="preserve">attempt to predict their future stock price with regression model </w:t>
-      </w:r>
-      <w:proofErr w:type="gramStart"/>
-      <w:r>
-        <w:t>….</w:t>
-      </w:r>
-      <w:r>
-        <w:t>the</w:t>
-      </w:r>
-      <w:proofErr w:type="gramEnd"/>
-      <w:r>
-        <w:t xml:space="preserve"> assets are </w:t>
+        <w:t>attempt to predict their future stock price with regression model ….</w:t>
+      </w:r>
+      <w:r>
+        <w:t xml:space="preserve">the assets are </w:t>
       </w:r>
       <w:r>
         <w:t>CVX with the strongest correlation with the market and NFLX with the lowest correlation with the market …also NFLX returns have the highest volatility while CVX have a much lower volatility relative to NFLX</w:t>
@@ -1657,13 +1694,8 @@
       <w:r>
         <w:t xml:space="preserve">How good is the data? </w:t>
       </w:r>
-      <w:proofErr w:type="spellStart"/>
-      <w:r>
-        <w:t>To</w:t>
-      </w:r>
-      <w:proofErr w:type="spellEnd"/>
-      <w:r>
-        <w:t xml:space="preserve"> answer the question around the credibility of the 2 assets data we created the box plots </w:t>
+      <w:r>
+        <w:t xml:space="preserve">To answer the question around the credibility of the 2 assets data we created the box plots </w:t>
       </w:r>
       <w:r>
         <w:t>with their price</w:t>
@@ -1733,13 +1765,7 @@
     <w:p/>
     <w:p>
       <w:r>
-        <w:t>1</w:t>
-      </w:r>
-      <w:r>
-        <w:t>4</w:t>
-      </w:r>
-      <w:r>
-        <w:t xml:space="preserve">- </w:t>
+        <w:t xml:space="preserve">14- </w:t>
       </w:r>
       <w:r>
         <w:rPr>
@@ -1836,10 +1862,7 @@
         <w:t xml:space="preserve"> </w:t>
       </w:r>
       <w:r>
-        <w:t>- Conclusions</w:t>
-      </w:r>
-      <w:r>
-        <w:t>---</w:t>
+        <w:t>- Conclusions---</w:t>
       </w:r>
       <w:r>
         <w:t xml:space="preserve">slide need to be updated with additional key take-aways below: </w:t>
@@ -1854,6 +1877,7 @@
         </w:numPr>
       </w:pPr>
       <w:r>
+        <w:lastRenderedPageBreak/>
         <w:t>Our analysis has shown Python/Panda as an effective tool in financial data analytics</w:t>
       </w:r>
     </w:p>
@@ -1866,7 +1890,6 @@
         </w:numPr>
       </w:pPr>
       <w:r>
-        <w:lastRenderedPageBreak/>
         <w:t xml:space="preserve">Stock prices are time series with predictable trends especially during period of economic stability </w:t>
       </w:r>
     </w:p>
@@ -3127,6 +3150,119 @@
     </w:lvl>
   </w:abstractNum>
   <w:abstractNum w:abstractNumId="10" w15:restartNumberingAfterBreak="0">
+    <w:nsid w:val="5D76403B"/>
+    <w:multiLevelType w:val="hybridMultilevel"/>
+    <w:tmpl w:val="A3F2F616"/>
+    <w:lvl w:ilvl="0" w:tplc="04090001">
+      <w:start w:val="1"/>
+      <w:numFmt w:val="bullet"/>
+      <w:lvlText w:val=""/>
+      <w:lvlJc w:val="left"/>
+      <w:pPr>
+        <w:ind w:left="720" w:hanging="360"/>
+      </w:pPr>
+      <w:rPr>
+        <w:rFonts w:ascii="Symbol" w:hAnsi="Symbol" w:hint="default"/>
+      </w:rPr>
+    </w:lvl>
+    <w:lvl w:ilvl="1" w:tplc="04090003" w:tentative="1">
+      <w:start w:val="1"/>
+      <w:numFmt w:val="bullet"/>
+      <w:lvlText w:val="o"/>
+      <w:lvlJc w:val="left"/>
+      <w:pPr>
+        <w:ind w:left="1440" w:hanging="360"/>
+      </w:pPr>
+      <w:rPr>
+        <w:rFonts w:ascii="Courier New" w:hAnsi="Courier New" w:cs="Courier New" w:hint="default"/>
+      </w:rPr>
+    </w:lvl>
+    <w:lvl w:ilvl="2" w:tplc="04090005" w:tentative="1">
+      <w:start w:val="1"/>
+      <w:numFmt w:val="bullet"/>
+      <w:lvlText w:val=""/>
+      <w:lvlJc w:val="left"/>
+      <w:pPr>
+        <w:ind w:left="2160" w:hanging="360"/>
+      </w:pPr>
+      <w:rPr>
+        <w:rFonts w:ascii="Wingdings" w:hAnsi="Wingdings" w:hint="default"/>
+      </w:rPr>
+    </w:lvl>
+    <w:lvl w:ilvl="3" w:tplc="04090001" w:tentative="1">
+      <w:start w:val="1"/>
+      <w:numFmt w:val="bullet"/>
+      <w:lvlText w:val=""/>
+      <w:lvlJc w:val="left"/>
+      <w:pPr>
+        <w:ind w:left="2880" w:hanging="360"/>
+      </w:pPr>
+      <w:rPr>
+        <w:rFonts w:ascii="Symbol" w:hAnsi="Symbol" w:hint="default"/>
+      </w:rPr>
+    </w:lvl>
+    <w:lvl w:ilvl="4" w:tplc="04090003" w:tentative="1">
+      <w:start w:val="1"/>
+      <w:numFmt w:val="bullet"/>
+      <w:lvlText w:val="o"/>
+      <w:lvlJc w:val="left"/>
+      <w:pPr>
+        <w:ind w:left="3600" w:hanging="360"/>
+      </w:pPr>
+      <w:rPr>
+        <w:rFonts w:ascii="Courier New" w:hAnsi="Courier New" w:cs="Courier New" w:hint="default"/>
+      </w:rPr>
+    </w:lvl>
+    <w:lvl w:ilvl="5" w:tplc="04090005" w:tentative="1">
+      <w:start w:val="1"/>
+      <w:numFmt w:val="bullet"/>
+      <w:lvlText w:val=""/>
+      <w:lvlJc w:val="left"/>
+      <w:pPr>
+        <w:ind w:left="4320" w:hanging="360"/>
+      </w:pPr>
+      <w:rPr>
+        <w:rFonts w:ascii="Wingdings" w:hAnsi="Wingdings" w:hint="default"/>
+      </w:rPr>
+    </w:lvl>
+    <w:lvl w:ilvl="6" w:tplc="04090001" w:tentative="1">
+      <w:start w:val="1"/>
+      <w:numFmt w:val="bullet"/>
+      <w:lvlText w:val=""/>
+      <w:lvlJc w:val="left"/>
+      <w:pPr>
+        <w:ind w:left="5040" w:hanging="360"/>
+      </w:pPr>
+      <w:rPr>
+        <w:rFonts w:ascii="Symbol" w:hAnsi="Symbol" w:hint="default"/>
+      </w:rPr>
+    </w:lvl>
+    <w:lvl w:ilvl="7" w:tplc="04090003" w:tentative="1">
+      <w:start w:val="1"/>
+      <w:numFmt w:val="bullet"/>
+      <w:lvlText w:val="o"/>
+      <w:lvlJc w:val="left"/>
+      <w:pPr>
+        <w:ind w:left="5760" w:hanging="360"/>
+      </w:pPr>
+      <w:rPr>
+        <w:rFonts w:ascii="Courier New" w:hAnsi="Courier New" w:cs="Courier New" w:hint="default"/>
+      </w:rPr>
+    </w:lvl>
+    <w:lvl w:ilvl="8" w:tplc="04090005" w:tentative="1">
+      <w:start w:val="1"/>
+      <w:numFmt w:val="bullet"/>
+      <w:lvlText w:val=""/>
+      <w:lvlJc w:val="left"/>
+      <w:pPr>
+        <w:ind w:left="6480" w:hanging="360"/>
+      </w:pPr>
+      <w:rPr>
+        <w:rFonts w:ascii="Wingdings" w:hAnsi="Wingdings" w:hint="default"/>
+      </w:rPr>
+    </w:lvl>
+  </w:abstractNum>
+  <w:abstractNum w:abstractNumId="11" w15:restartNumberingAfterBreak="0">
     <w:nsid w:val="60BF46E7"/>
     <w:multiLevelType w:val="hybridMultilevel"/>
     <w:tmpl w:val="B87C0014"/>
@@ -3239,7 +3375,7 @@
       </w:rPr>
     </w:lvl>
   </w:abstractNum>
-  <w:abstractNum w:abstractNumId="11" w15:restartNumberingAfterBreak="0">
+  <w:abstractNum w:abstractNumId="12" w15:restartNumberingAfterBreak="0">
     <w:nsid w:val="6D006E92"/>
     <w:multiLevelType w:val="hybridMultilevel"/>
     <w:tmpl w:val="47E2FACA"/>
@@ -3352,7 +3488,7 @@
       </w:rPr>
     </w:lvl>
   </w:abstractNum>
-  <w:abstractNum w:abstractNumId="12" w15:restartNumberingAfterBreak="0">
+  <w:abstractNum w:abstractNumId="13" w15:restartNumberingAfterBreak="0">
     <w:nsid w:val="70757ABD"/>
     <w:multiLevelType w:val="hybridMultilevel"/>
     <w:tmpl w:val="DC14ACF6"/>
@@ -3465,7 +3601,7 @@
       </w:rPr>
     </w:lvl>
   </w:abstractNum>
-  <w:abstractNum w:abstractNumId="13" w15:restartNumberingAfterBreak="0">
+  <w:abstractNum w:abstractNumId="14" w15:restartNumberingAfterBreak="0">
     <w:nsid w:val="720B57F4"/>
     <w:multiLevelType w:val="hybridMultilevel"/>
     <w:tmpl w:val="D9925440"/>
@@ -3597,7 +3733,7 @@
     <w:abstractNumId w:val="9"/>
   </w:num>
   <w:num w:numId="7">
-    <w:abstractNumId w:val="13"/>
+    <w:abstractNumId w:val="14"/>
   </w:num>
   <w:num w:numId="8">
     <w:abstractNumId w:val="5"/>
@@ -3606,19 +3742,22 @@
     <w:abstractNumId w:val="0"/>
   </w:num>
   <w:num w:numId="10">
-    <w:abstractNumId w:val="11"/>
+    <w:abstractNumId w:val="12"/>
   </w:num>
   <w:num w:numId="11">
     <w:abstractNumId w:val="2"/>
   </w:num>
   <w:num w:numId="12">
-    <w:abstractNumId w:val="12"/>
+    <w:abstractNumId w:val="13"/>
   </w:num>
   <w:num w:numId="13">
-    <w:abstractNumId w:val="10"/>
+    <w:abstractNumId w:val="11"/>
   </w:num>
   <w:num w:numId="14">
     <w:abstractNumId w:val="3"/>
+  </w:num>
+  <w:num w:numId="15">
+    <w:abstractNumId w:val="10"/>
   </w:num>
 </w:numbering>
 </file>
@@ -4021,7 +4160,6 @@
   <w:style w:type="character" w:default="1" w:styleId="DefaultParagraphFont">
     <w:name w:val="Default Paragraph Font"/>
     <w:uiPriority w:val="1"/>
-    <w:semiHidden/>
     <w:unhideWhenUsed/>
   </w:style>
   <w:style w:type="table" w:default="1" w:styleId="TableNormal">

</xml_diff>

<commit_message>
Finalized PPT for our Tuesday night meeting and Practice Presentation. Ready to Merge to MASTER with review of team
</commit_message>
<xml_diff>
--- a/Project1_ppt_Narrative.docx
+++ b/Project1_ppt_Narrative.docx
@@ -1210,29 +1210,32 @@
     <w:p/>
     <w:p>
       <w:r>
+        <w:rPr>
+          <w:color w:val="00B050"/>
+        </w:rPr>
         <w:t xml:space="preserve">10 - </w:t>
       </w:r>
       <w:r>
+        <w:rPr>
+          <w:color w:val="00B050"/>
+        </w:rPr>
         <w:t>Correlation Matrix</w:t>
       </w:r>
       <w:r>
-        <w:t>…</w:t>
-      </w:r>
-      <w:r>
-        <w:rPr>
-          <w:color w:val="FF0000"/>
-        </w:rPr>
-        <w:t xml:space="preserve">need to round </w:t>
-      </w:r>
-      <w:r>
-        <w:rPr>
-          <w:color w:val="FF0000"/>
+        <w:rPr>
+          <w:color w:val="00B050"/>
+        </w:rPr>
+        <w:t xml:space="preserve">…need to round </w:t>
+      </w:r>
+      <w:r>
+        <w:rPr>
+          <w:color w:val="00B050"/>
         </w:rPr>
         <w:t xml:space="preserve">matrix </w:t>
       </w:r>
       <w:r>
         <w:rPr>
-          <w:color w:val="FF0000"/>
+          <w:color w:val="00B050"/>
         </w:rPr>
         <w:t xml:space="preserve">up to 1 decimal place </w:t>
       </w:r>
@@ -1561,36 +1564,56 @@
           <w:numId w:val="9"/>
         </w:numPr>
         <w:rPr>
-          <w:color w:val="FF0000"/>
-        </w:rPr>
-      </w:pPr>
-      <w:r>
-        <w:rPr>
-          <w:color w:val="FF0000"/>
+          <w:color w:val="000000" w:themeColor="text1"/>
+          <w:highlight w:val="cyan"/>
+        </w:rPr>
+      </w:pPr>
+      <w:r>
+        <w:rPr>
+          <w:color w:val="000000" w:themeColor="text1"/>
+          <w:highlight w:val="cyan"/>
         </w:rPr>
         <w:t>Add equation to show how we arrive</w:t>
       </w:r>
       <w:r>
         <w:rPr>
-          <w:color w:val="FF0000"/>
+          <w:color w:val="000000" w:themeColor="text1"/>
+          <w:highlight w:val="cyan"/>
         </w:rPr>
         <w:t xml:space="preserve">d </w:t>
       </w:r>
       <w:r>
         <w:rPr>
-          <w:color w:val="FF0000"/>
+          <w:color w:val="000000" w:themeColor="text1"/>
+          <w:highlight w:val="cyan"/>
         </w:rPr>
         <w:t>at forecasted price</w:t>
       </w:r>
       <w:r>
         <w:rPr>
-          <w:color w:val="FF0000"/>
+          <w:color w:val="000000" w:themeColor="text1"/>
+          <w:highlight w:val="cyan"/>
         </w:rPr>
         <w:t xml:space="preserve"> like I did with newly added multiple regression slide</w:t>
       </w:r>
-    </w:p>
-    <w:p>
-      <w:r>
+      <w:r>
+        <w:rPr>
+          <w:color w:val="000000" w:themeColor="text1"/>
+          <w:highlight w:val="cyan"/>
+        </w:rPr>
+        <w:t xml:space="preserve"> (Clay note- Discuss with group to add or not, may overcrowd slides)</w:t>
+      </w:r>
+    </w:p>
+    <w:p>
+      <w:pPr>
+        <w:rPr>
+          <w:color w:val="00B050"/>
+        </w:rPr>
+      </w:pPr>
+      <w:r>
+        <w:rPr>
+          <w:color w:val="00B050"/>
+        </w:rPr>
         <w:t xml:space="preserve">12- NFLX Regression </w:t>
       </w:r>
     </w:p>
@@ -1679,7 +1702,15 @@
       </w:r>
     </w:p>
     <w:p>
-      <w:r>
+      <w:pPr>
+        <w:rPr>
+          <w:color w:val="00B050"/>
+        </w:rPr>
+      </w:pPr>
+      <w:r>
+        <w:rPr>
+          <w:color w:val="00B050"/>
+        </w:rPr>
         <w:t xml:space="preserve">13- Box plots </w:t>
       </w:r>
     </w:p>
@@ -1769,13 +1800,13 @@
       </w:r>
       <w:r>
         <w:rPr>
-          <w:color w:val="FF0000"/>
+          <w:color w:val="00B050"/>
         </w:rPr>
         <w:t xml:space="preserve">Added </w:t>
       </w:r>
       <w:r>
         <w:rPr>
-          <w:color w:val="FF0000"/>
+          <w:color w:val="00B050"/>
         </w:rPr>
         <w:t>New Slide: Multiple Regression</w:t>
       </w:r>
@@ -1853,16 +1884,32 @@
     <w:p/>
     <w:p>
       <w:r>
+        <w:rPr>
+          <w:color w:val="00B050"/>
+        </w:rPr>
+        <w:lastRenderedPageBreak/>
         <w:t>1</w:t>
       </w:r>
       <w:r>
+        <w:rPr>
+          <w:color w:val="00B050"/>
+        </w:rPr>
         <w:t>5</w:t>
       </w:r>
       <w:r>
+        <w:rPr>
+          <w:color w:val="00B050"/>
+        </w:rPr>
         <w:t xml:space="preserve"> </w:t>
       </w:r>
       <w:r>
-        <w:t>- Conclusions---</w:t>
+        <w:rPr>
+          <w:color w:val="00B050"/>
+        </w:rPr>
+        <w:t>- Conclusions</w:t>
+      </w:r>
+      <w:r>
+        <w:t>---</w:t>
       </w:r>
       <w:r>
         <w:t xml:space="preserve">slide need to be updated with additional key take-aways below: </w:t>
@@ -1877,7 +1924,6 @@
         </w:numPr>
       </w:pPr>
       <w:r>
-        <w:lastRenderedPageBreak/>
         <w:t>Our analysis has shown Python/Panda as an effective tool in financial data analytics</w:t>
       </w:r>
     </w:p>
@@ -4160,6 +4206,7 @@
   <w:style w:type="character" w:default="1" w:styleId="DefaultParagraphFont">
     <w:name w:val="Default Paragraph Font"/>
     <w:uiPriority w:val="1"/>
+    <w:semiHidden/>
     <w:unhideWhenUsed/>
   </w:style>
   <w:style w:type="table" w:default="1" w:styleId="TableNormal">

</xml_diff>